<commit_message>
Adding receipt tables to the DB.
</commit_message>
<xml_diff>
--- a/TimeWallet(Assets)/TimeWallet.docx
+++ b/TimeWallet(Assets)/TimeWallet.docx
@@ -1,10 +1,10 @@
 
 <file path=word/document.xml><?xml version="1.0" encoding="utf-8"?>
-<w:document xmlns:wpc="http://schemas.microsoft.com/office/word/2010/wordprocessingCanvas" xmlns:cx="http://schemas.microsoft.com/office/drawing/2014/chartex" xmlns:cx1="http://schemas.microsoft.com/office/drawing/2015/9/8/chartex" xmlns:cx2="http://schemas.microsoft.com/office/drawing/2015/10/21/chartex" xmlns:cx3="http://schemas.microsoft.com/office/drawing/2016/5/9/chartex" xmlns:cx4="http://schemas.microsoft.com/office/drawing/2016/5/10/chartex" xmlns:cx5="http://schemas.microsoft.com/office/drawing/2016/5/11/chartex" xmlns:cx6="http://schemas.microsoft.com/office/drawing/2016/5/12/chartex" xmlns:cx7="http://schemas.microsoft.com/office/drawing/2016/5/13/chartex" xmlns:cx8="http://schemas.microsoft.com/office/drawing/2016/5/14/chartex" xmlns:mc="http://schemas.openxmlformats.org/markup-compatibility/2006" xmlns:aink="http://schemas.microsoft.com/office/drawing/2016/ink" xmlns:am3d="http://schemas.microsoft.com/office/drawing/2017/model3d" xmlns:o="urn:schemas-microsoft-com:office:office" xmlns:oel="http://schemas.microsoft.com/office/2019/extlst" xmlns:r="http://schemas.openxmlformats.org/officeDocument/2006/relationships" xmlns:m="http://schemas.openxmlformats.org/officeDocument/2006/math" xmlns:v="urn:schemas-microsoft-com:vml" xmlns:wp14="http://schemas.microsoft.com/office/word/2010/wordprocessingDrawing" xmlns:wp="http://schemas.openxmlformats.org/drawingml/2006/wordprocessingDrawing" xmlns:w10="urn:schemas-microsoft-com:office:word" xmlns:w="http://schemas.openxmlformats.org/wordprocessingml/2006/main" xmlns:w14="http://schemas.microsoft.com/office/word/2010/wordml" xmlns:w15="http://schemas.microsoft.com/office/word/2012/wordml" xmlns:w16cex="http://schemas.microsoft.com/office/word/2018/wordml/cex" xmlns:w16cid="http://schemas.microsoft.com/office/word/2016/wordml/cid" xmlns:w16="http://schemas.microsoft.com/office/word/2018/wordml" xmlns:w16du="http://schemas.microsoft.com/office/word/2023/wordml/word16du" xmlns:w16sdtdh="http://schemas.microsoft.com/office/word/2020/wordml/sdtdatahash" xmlns:w16se="http://schemas.microsoft.com/office/word/2015/wordml/symex" xmlns:wpg="http://schemas.microsoft.com/office/word/2010/wordprocessingGroup" xmlns:wpi="http://schemas.microsoft.com/office/word/2010/wordprocessingInk" xmlns:wne="http://schemas.microsoft.com/office/word/2006/wordml" xmlns:wps="http://schemas.microsoft.com/office/word/2010/wordprocessingShape" mc:Ignorable="w14 w15 w16se w16cid w16 w16cex w16sdtdh w16du wp14">
+<w:document xmlns:wpc="http://schemas.microsoft.com/office/word/2010/wordprocessingCanvas" xmlns:cx="http://schemas.microsoft.com/office/drawing/2014/chartex" xmlns:cx1="http://schemas.microsoft.com/office/drawing/2015/9/8/chartex" xmlns:cx2="http://schemas.microsoft.com/office/drawing/2015/10/21/chartex" xmlns:cx3="http://schemas.microsoft.com/office/drawing/2016/5/9/chartex" xmlns:cx4="http://schemas.microsoft.com/office/drawing/2016/5/10/chartex" xmlns:cx5="http://schemas.microsoft.com/office/drawing/2016/5/11/chartex" xmlns:cx6="http://schemas.microsoft.com/office/drawing/2016/5/12/chartex" xmlns:cx7="http://schemas.microsoft.com/office/drawing/2016/5/13/chartex" xmlns:cx8="http://schemas.microsoft.com/office/drawing/2016/5/14/chartex" xmlns:mc="http://schemas.openxmlformats.org/markup-compatibility/2006" xmlns:aink="http://schemas.microsoft.com/office/drawing/2016/ink" xmlns:am3d="http://schemas.microsoft.com/office/drawing/2017/model3d" xmlns:o="urn:schemas-microsoft-com:office:office" xmlns:oel="http://schemas.microsoft.com/office/2019/extlst" xmlns:r="http://schemas.openxmlformats.org/officeDocument/2006/relationships" xmlns:m="http://schemas.openxmlformats.org/officeDocument/2006/math" xmlns:v="urn:schemas-microsoft-com:vml" xmlns:wp14="http://schemas.microsoft.com/office/word/2010/wordprocessingDrawing" xmlns:wp="http://schemas.openxmlformats.org/drawingml/2006/wordprocessingDrawing" xmlns:w10="urn:schemas-microsoft-com:office:word" xmlns:w="http://schemas.openxmlformats.org/wordprocessingml/2006/main" xmlns:w14="http://schemas.microsoft.com/office/word/2010/wordml" xmlns:w15="http://schemas.microsoft.com/office/word/2012/wordml" xmlns:w16cex="http://schemas.microsoft.com/office/word/2018/wordml/cex" xmlns:w16cid="http://schemas.microsoft.com/office/word/2016/wordml/cid" xmlns:w16="http://schemas.microsoft.com/office/word/2018/wordml" xmlns:w16du="http://schemas.microsoft.com/office/word/2023/wordml/word16du" xmlns:w16sdtdh="http://schemas.microsoft.com/office/word/2020/wordml/sdtdatahash" xmlns:w16sdtfl="http://schemas.microsoft.com/office/word/2024/wordml/sdtformatlock" xmlns:w16se="http://schemas.microsoft.com/office/word/2015/wordml/symex" xmlns:wpg="http://schemas.microsoft.com/office/word/2010/wordprocessingGroup" xmlns:wpi="http://schemas.microsoft.com/office/word/2010/wordprocessingInk" xmlns:wne="http://schemas.microsoft.com/office/word/2006/wordml" xmlns:wps="http://schemas.microsoft.com/office/word/2010/wordprocessingShape" mc:Ignorable="w14 w15 w16se w16cid w16 w16cex w16sdtdh w16sdtfl w16du wp14">
   <w:body>
     <w:p>
       <w:pPr>
-        <w:pStyle w:val="a9"/>
+        <w:pStyle w:val="ListParagraph"/>
         <w:spacing w:line="360" w:lineRule="auto"/>
         <w:jc w:val="center"/>
         <w:rPr>
@@ -129,7 +129,7 @@
     </w:p>
     <w:p>
       <w:pPr>
-        <w:pStyle w:val="a9"/>
+        <w:pStyle w:val="ListParagraph"/>
         <w:rPr>
           <w:rFonts w:ascii="Times New Roman" w:hAnsi="Times New Roman" w:cs="Times New Roman"/>
           <w:b/>
@@ -142,7 +142,7 @@
     </w:p>
     <w:p>
       <w:pPr>
-        <w:pStyle w:val="a9"/>
+        <w:pStyle w:val="ListParagraph"/>
         <w:spacing w:line="360" w:lineRule="auto"/>
         <w:rPr>
           <w:rFonts w:ascii="Times New Roman" w:hAnsi="Times New Roman" w:cs="Times New Roman"/>
@@ -188,7 +188,7 @@
     </w:p>
     <w:p>
       <w:pPr>
-        <w:pStyle w:val="a9"/>
+        <w:pStyle w:val="ListParagraph"/>
         <w:spacing w:line="360" w:lineRule="auto"/>
         <w:ind w:firstLine="720"/>
         <w:jc w:val="both"/>
@@ -208,12 +208,30 @@
           <w:szCs w:val="24"/>
           <w:lang w:val="bg-BG"/>
         </w:rPr>
-        <w:t>Разработка на уеб приложение за управление на лични финанси – TimeWallet.</w:t>
+        <w:t xml:space="preserve">Разработка на уеб приложение </w:t>
+      </w:r>
+      <w:r>
+        <w:rPr>
+          <w:rFonts w:ascii="Times New Roman" w:hAnsi="Times New Roman" w:cs="Times New Roman"/>
+          <w:sz w:val="24"/>
+          <w:szCs w:val="24"/>
+          <w:lang w:val="bg-BG"/>
+        </w:rPr>
+        <w:t xml:space="preserve">и мобилно приложение </w:t>
+      </w:r>
+      <w:r>
+        <w:rPr>
+          <w:rFonts w:ascii="Times New Roman" w:hAnsi="Times New Roman" w:cs="Times New Roman"/>
+          <w:sz w:val="24"/>
+          <w:szCs w:val="24"/>
+          <w:lang w:val="bg-BG"/>
+        </w:rPr>
+        <w:t>за управление на лични финанси – TimeWallet.</w:t>
       </w:r>
     </w:p>
     <w:p>
       <w:pPr>
-        <w:pStyle w:val="a9"/>
+        <w:pStyle w:val="ListParagraph"/>
         <w:spacing w:line="360" w:lineRule="auto"/>
         <w:jc w:val="both"/>
         <w:rPr>
@@ -232,7 +250,25 @@
           <w:szCs w:val="24"/>
           <w:lang w:val="bg-BG"/>
         </w:rPr>
-        <w:t>В съвременkото общество, управлението на личните финанси играе ключова роля за постигане на финансова стабилност и дългосрочно планиране. Сложността на финансовите операции, нарастващият обем на информация и разнообразието от разходи и приходи създават необходимост от иновативни решения, които да помогнат на потребителите да организират и управляват средствата си. TimeWallet е уеб приложение, което предлага ефективен и достъпен начин за планиране на бюджети, следене на разходи и анализ на финансова статистика. Целта на този проект е да се изследва процесът на разработка на подобна система и да се предложи решение, което съчетава функционалност и удобство за потребителите.</w:t>
+        <w:t>В съвремен</w:t>
+      </w:r>
+      <w:r>
+        <w:rPr>
+          <w:rFonts w:ascii="Times New Roman" w:hAnsi="Times New Roman" w:cs="Times New Roman"/>
+          <w:sz w:val="24"/>
+          <w:szCs w:val="24"/>
+          <w:lang w:val="bg-BG"/>
+        </w:rPr>
+        <w:t>но</w:t>
+      </w:r>
+      <w:r>
+        <w:rPr>
+          <w:rFonts w:ascii="Times New Roman" w:hAnsi="Times New Roman" w:cs="Times New Roman"/>
+          <w:sz w:val="24"/>
+          <w:szCs w:val="24"/>
+          <w:lang w:val="bg-BG"/>
+        </w:rPr>
+        <w:t>то общество, управлението на личните финанси играе ключова роля за постигане на финансова стабилност и дългосрочно планиране. Сложността на финансовите операции, нарастващият обем на информация и разнообразието от разходи и приходи създават необходимост от иновативни решения, които да помогнат на потребителите да организират и управляват средствата си. TimeWallet е уеб приложение, което предлага ефективен и достъпен начин за планиране на бюджети, следене на разходи и анализ на финансова статистика. Целта на този проект е да се изследва процесът на разработка на подобна система и да се предложи решение, което съчетава функционалност и удобство за потребителите.</w:t>
       </w:r>
     </w:p>
     <w:p>
@@ -651,7 +687,7 @@
           <w:szCs w:val="24"/>
           <w:lang w:val="bg-BG"/>
         </w:rPr>
-        <w:t xml:space="preserve">TimeWallet е съвременно дигитално уеб приложение, което има за цел да улесни потребителите в управлението на техните лични финанси. Чрез него хората могат да планират своите разходи, да следят приходи и да вземат информирани решения за бюджета си. Кратък анализ на потребностите показва, че мнозина се </w:t>
+        <w:t xml:space="preserve">TimeWallet е съвременно дигитално уеб приложение, което има за цел да улесни потребителите в управлението на техните лични финанси. Чрез него хората могат да планират своите разходи, да следят приходи и да вземат информирани </w:t>
       </w:r>
       <w:r>
         <w:rPr>
@@ -661,7 +697,85 @@
           <w:lang w:val="bg-BG"/>
         </w:rPr>
         <w:lastRenderedPageBreak/>
-        <w:t>затрудняват с финансовото планиране поради липса на достъпни и ефективни инструменти. Съществуващите решения често са сложни за употреба или не предлагат персонализирани функции, което създава ниша за иновативно и лесно за използване приложение като TimeWallet.</w:t>
+        <w:t>решения за бюджета си.</w:t>
+      </w:r>
+      <w:r>
+        <w:rPr>
+          <w:rFonts w:ascii="Times New Roman" w:hAnsi="Times New Roman" w:cs="Times New Roman"/>
+          <w:sz w:val="24"/>
+          <w:szCs w:val="24"/>
+        </w:rPr>
+        <w:t xml:space="preserve"> </w:t>
+      </w:r>
+      <w:r>
+        <w:rPr>
+          <w:rFonts w:ascii="Times New Roman" w:hAnsi="Times New Roman" w:cs="Times New Roman"/>
+          <w:sz w:val="24"/>
+          <w:szCs w:val="24"/>
+          <w:lang w:val="bg-BG"/>
+        </w:rPr>
+        <w:t xml:space="preserve">А мобилното приложение е изработено с помоща на фреймуърка на </w:t>
+      </w:r>
+      <w:r>
+        <w:rPr>
+          <w:rFonts w:ascii="Times New Roman" w:hAnsi="Times New Roman" w:cs="Times New Roman"/>
+          <w:sz w:val="24"/>
+          <w:szCs w:val="24"/>
+        </w:rPr>
+        <w:t>Microsoft</w:t>
+      </w:r>
+      <w:r>
+        <w:rPr>
+          <w:rFonts w:ascii="Times New Roman" w:hAnsi="Times New Roman" w:cs="Times New Roman"/>
+          <w:sz w:val="24"/>
+          <w:szCs w:val="24"/>
+          <w:lang w:val="bg-BG"/>
+        </w:rPr>
+        <w:t xml:space="preserve"> – </w:t>
+      </w:r>
+      <w:r>
+        <w:rPr>
+          <w:rFonts w:ascii="Times New Roman" w:hAnsi="Times New Roman" w:cs="Times New Roman"/>
+          <w:sz w:val="24"/>
+          <w:szCs w:val="24"/>
+        </w:rPr>
+        <w:t>MAUI.</w:t>
+      </w:r>
+      <w:r>
+        <w:rPr>
+          <w:rFonts w:ascii="Times New Roman" w:hAnsi="Times New Roman" w:cs="Times New Roman"/>
+          <w:sz w:val="24"/>
+          <w:szCs w:val="24"/>
+          <w:lang w:val="bg-BG"/>
+        </w:rPr>
+        <w:t xml:space="preserve"> </w:t>
+      </w:r>
+      <w:r>
+        <w:rPr>
+          <w:rFonts w:ascii="Times New Roman" w:hAnsi="Times New Roman" w:cs="Times New Roman"/>
+          <w:sz w:val="24"/>
+          <w:szCs w:val="24"/>
+          <w:lang w:val="bg-BG"/>
+        </w:rPr>
+        <w:t>Кратък анализ на потребностите показва, че мнозина се затрудняват с финансовото планиране поради липса на достъпни и ефективни инструменти. Съществуващите решения често са сложни за употреба или не предлагат персонализирани функции, коет</w:t>
+      </w:r>
+      <w:r>
+        <w:rPr>
+          <w:rFonts w:ascii="Times New Roman" w:hAnsi="Times New Roman" w:cs="Times New Roman"/>
+          <w:sz w:val="24"/>
+          <w:szCs w:val="24"/>
+          <w:lang w:val="bg-BG"/>
+        </w:rPr>
+        <w:t>о</w:t>
+      </w:r>
+      <w:r>
+        <w:rPr>
+          <w:rFonts w:ascii="Times New Roman" w:hAnsi="Times New Roman" w:cs="Times New Roman"/>
+          <w:sz w:val="24"/>
+          <w:szCs w:val="24"/>
+          <w:lang w:val="bg-BG"/>
+        </w:rPr>
+        <w:t xml:space="preserve"> създава ниша за иновативно и лесно за използване приложение като TimeWallet.</w:t>
       </w:r>
       <w:r>
         <w:rPr>
@@ -763,7 +877,7 @@
     </w:p>
     <w:p>
       <w:pPr>
-        <w:pStyle w:val="a9"/>
+        <w:pStyle w:val="ListParagraph"/>
         <w:numPr>
           <w:ilvl w:val="0"/>
           <w:numId w:val="4"/>
@@ -788,7 +902,7 @@
     </w:p>
     <w:p>
       <w:pPr>
-        <w:pStyle w:val="a9"/>
+        <w:pStyle w:val="ListParagraph"/>
         <w:numPr>
           <w:ilvl w:val="0"/>
           <w:numId w:val="4"/>
@@ -813,7 +927,7 @@
     </w:p>
     <w:p>
       <w:pPr>
-        <w:pStyle w:val="a9"/>
+        <w:pStyle w:val="ListParagraph"/>
         <w:spacing w:line="360" w:lineRule="auto"/>
         <w:ind w:left="1496"/>
         <w:rPr>
@@ -844,7 +958,7 @@
     </w:p>
     <w:p>
       <w:pPr>
-        <w:pStyle w:val="a9"/>
+        <w:pStyle w:val="ListParagraph"/>
         <w:spacing w:line="360" w:lineRule="auto"/>
         <w:ind w:left="1496"/>
         <w:rPr>
@@ -931,7 +1045,7 @@
     </w:p>
     <w:p>
       <w:pPr>
-        <w:pStyle w:val="a9"/>
+        <w:pStyle w:val="ListParagraph"/>
         <w:spacing w:line="360" w:lineRule="auto"/>
         <w:ind w:firstLine="720"/>
         <w:jc w:val="both"/>
@@ -939,7 +1053,6 @@
           <w:rFonts w:ascii="Times New Roman" w:hAnsi="Times New Roman" w:cs="Times New Roman"/>
           <w:sz w:val="24"/>
           <w:szCs w:val="24"/>
-          <w:lang w:val="bg-BG"/>
         </w:rPr>
       </w:pPr>
       <w:r>
@@ -985,7 +1098,15 @@
           <w:szCs w:val="24"/>
           <w:lang w:val="bg-BG"/>
         </w:rPr>
-        <w:t>Chart.JS.</w:t>
+        <w:t>Chart.JS</w:t>
+      </w:r>
+      <w:r>
+        <w:rPr>
+          <w:rFonts w:ascii="Times New Roman" w:hAnsi="Times New Roman" w:cs="Times New Roman"/>
+          <w:sz w:val="24"/>
+          <w:szCs w:val="24"/>
+        </w:rPr>
+        <w:t>, MAUI.</w:t>
       </w:r>
     </w:p>
     <w:p>
@@ -997,7 +1118,6 @@
           <w:bCs/>
           <w:sz w:val="24"/>
           <w:szCs w:val="24"/>
-          <w:lang w:val="bg-BG"/>
         </w:rPr>
       </w:pPr>
       <w:r>
@@ -1047,35 +1167,58 @@
     </w:p>
     <w:p>
       <w:pPr>
-        <w:pStyle w:val="a9"/>
+        <w:pStyle w:val="ListParagraph"/>
         <w:numPr>
           <w:ilvl w:val="0"/>
-          <w:numId w:val="46"/>
+          <w:numId w:val="50"/>
         </w:numPr>
         <w:spacing w:line="360" w:lineRule="auto"/>
         <w:rPr>
           <w:rFonts w:ascii="Times New Roman" w:hAnsi="Times New Roman" w:cs="Times New Roman"/>
-          <w:sz w:val="24"/>
-          <w:szCs w:val="24"/>
-          <w:lang w:val="bg-BG"/>
-        </w:rPr>
-      </w:pPr>
-      <w:r>
-        <w:rPr>
-          <w:rFonts w:ascii="Times New Roman" w:hAnsi="Times New Roman" w:cs="Times New Roman"/>
-          <w:sz w:val="24"/>
-          <w:szCs w:val="24"/>
-          <w:lang w:val="bg-BG"/>
-        </w:rPr>
-        <w:t>timewallent.client – Стилизациа и функционалност във Front-end частта.</w:t>
+          <w:b/>
+          <w:bCs/>
+          <w:sz w:val="24"/>
+          <w:szCs w:val="24"/>
+        </w:rPr>
+      </w:pPr>
+      <w:r>
+        <w:rPr>
+          <w:rFonts w:ascii="Times New Roman" w:hAnsi="Times New Roman" w:cs="Times New Roman"/>
+          <w:b/>
+          <w:bCs/>
+          <w:sz w:val="24"/>
+          <w:szCs w:val="24"/>
+        </w:rPr>
+        <w:t>TimeWallet(</w:t>
+      </w:r>
+      <w:r>
+        <w:rPr>
+          <w:rFonts w:ascii="Times New Roman" w:hAnsi="Times New Roman" w:cs="Times New Roman"/>
+          <w:b/>
+          <w:bCs/>
+          <w:sz w:val="24"/>
+          <w:szCs w:val="24"/>
+          <w:lang w:val="bg-BG"/>
+        </w:rPr>
+        <w:t>уеб</w:t>
+      </w:r>
+      <w:r>
+        <w:rPr>
+          <w:rFonts w:ascii="Times New Roman" w:hAnsi="Times New Roman" w:cs="Times New Roman"/>
+          <w:b/>
+          <w:bCs/>
+          <w:sz w:val="24"/>
+          <w:szCs w:val="24"/>
+        </w:rPr>
+        <w:t>)</w:t>
       </w:r>
     </w:p>
     <w:p>
       <w:pPr>
-        <w:pStyle w:val="a9"/>
+        <w:pStyle w:val="ListParagraph"/>
         <w:numPr>
           <w:ilvl w:val="0"/>
-          <w:numId w:val="46"/>
+          <w:numId w:val="50"/>
         </w:numPr>
         <w:spacing w:line="360" w:lineRule="auto"/>
         <w:rPr>
@@ -1092,20 +1235,89 @@
           <w:szCs w:val="24"/>
           <w:lang w:val="bg-BG"/>
         </w:rPr>
-        <w:t xml:space="preserve">TimeWallet.server – </w:t>
-      </w:r>
-      <w:r>
-        <w:rPr>
-          <w:rFonts w:ascii="Times New Roman" w:hAnsi="Times New Roman" w:cs="Times New Roman"/>
-          <w:sz w:val="24"/>
-          <w:szCs w:val="24"/>
-          <w:lang w:val="bg-BG"/>
-        </w:rPr>
-        <w:t>Функционалност и осъществяване на връзка с базата данни.</w:t>
+        <w:t>timewallent.client – Стилизациа и функционалност във Front-end частта.</w:t>
       </w:r>
     </w:p>
     <w:p>
       <w:pPr>
+        <w:pStyle w:val="ListParagraph"/>
+        <w:numPr>
+          <w:ilvl w:val="0"/>
+          <w:numId w:val="50"/>
+        </w:numPr>
+        <w:spacing w:line="360" w:lineRule="auto"/>
+        <w:rPr>
+          <w:rFonts w:ascii="Times New Roman" w:hAnsi="Times New Roman" w:cs="Times New Roman"/>
+          <w:sz w:val="24"/>
+          <w:szCs w:val="24"/>
+          <w:lang w:val="bg-BG"/>
+        </w:rPr>
+      </w:pPr>
+      <w:r>
+        <w:rPr>
+          <w:rFonts w:ascii="Times New Roman" w:hAnsi="Times New Roman" w:cs="Times New Roman"/>
+          <w:sz w:val="24"/>
+          <w:szCs w:val="24"/>
+          <w:lang w:val="bg-BG"/>
+        </w:rPr>
+        <w:t>TimeWallet.server – Функционалност и осъществяване на връзка с базата данни.</w:t>
+      </w:r>
+    </w:p>
+    <w:p>
+      <w:pPr>
+        <w:pStyle w:val="ListParagraph"/>
+        <w:numPr>
+          <w:ilvl w:val="0"/>
+          <w:numId w:val="54"/>
+        </w:numPr>
+        <w:spacing w:line="360" w:lineRule="auto"/>
+        <w:rPr>
+          <w:rFonts w:ascii="Times New Roman" w:hAnsi="Times New Roman" w:cs="Times New Roman"/>
+          <w:b/>
+          <w:bCs/>
+          <w:sz w:val="24"/>
+          <w:szCs w:val="24"/>
+          <w:lang w:val="bg-BG"/>
+        </w:rPr>
+      </w:pPr>
+      <w:r>
+        <w:rPr>
+          <w:rFonts w:ascii="Times New Roman" w:hAnsi="Times New Roman" w:cs="Times New Roman"/>
+          <w:b/>
+          <w:bCs/>
+          <w:sz w:val="24"/>
+          <w:szCs w:val="24"/>
+        </w:rPr>
+        <w:t>TimeWallet(Mobile)</w:t>
+      </w:r>
+    </w:p>
+    <w:p>
+      <w:pPr>
+        <w:pStyle w:val="ListParagraph"/>
+        <w:numPr>
+          <w:ilvl w:val="0"/>
+          <w:numId w:val="54"/>
+        </w:numPr>
+        <w:spacing w:line="360" w:lineRule="auto"/>
+        <w:rPr>
+          <w:rFonts w:ascii="Times New Roman" w:hAnsi="Times New Roman" w:cs="Times New Roman"/>
+          <w:sz w:val="24"/>
+          <w:szCs w:val="24"/>
+          <w:lang w:val="bg-BG"/>
+        </w:rPr>
+      </w:pPr>
+      <w:r>
+        <w:rPr>
+          <w:rFonts w:ascii="Times New Roman" w:hAnsi="Times New Roman" w:cs="Times New Roman"/>
+          <w:sz w:val="24"/>
+          <w:szCs w:val="24"/>
+          <w:lang w:val="bg-BG"/>
+        </w:rPr>
+        <w:t>Същинска част.</w:t>
+      </w:r>
+    </w:p>
+    <w:p>
+      <w:pPr>
         <w:spacing w:line="360" w:lineRule="auto"/>
         <w:ind w:left="1440"/>
         <w:rPr>
@@ -1126,7 +1338,7 @@
           <w:szCs w:val="24"/>
           <w:lang w:val="bg-BG"/>
         </w:rPr>
-        <w:t xml:space="preserve">4.4.1. </w:t>
+        <w:t>4.4.1.</w:t>
       </w:r>
       <w:r>
         <w:rPr>
@@ -1137,7 +1349,7 @@
           <w:szCs w:val="24"/>
           <w:lang w:val="bg-BG"/>
         </w:rPr>
-        <w:t>О</w:t>
+        <w:t>1.</w:t>
       </w:r>
       <w:r>
         <w:rPr>
@@ -1148,12 +1360,56 @@
           <w:szCs w:val="24"/>
           <w:lang w:val="bg-BG"/>
         </w:rPr>
-        <w:t>сновни модули на приложението:</w:t>
+        <w:t xml:space="preserve"> </w:t>
+      </w:r>
+      <w:r>
+        <w:rPr>
+          <w:rFonts w:ascii="Times New Roman" w:hAnsi="Times New Roman" w:cs="Times New Roman"/>
+          <w:b/>
+          <w:bCs/>
+          <w:sz w:val="24"/>
+          <w:szCs w:val="24"/>
+          <w:lang w:val="bg-BG"/>
+        </w:rPr>
+        <w:t>О</w:t>
+      </w:r>
+      <w:r>
+        <w:rPr>
+          <w:rFonts w:ascii="Times New Roman" w:hAnsi="Times New Roman" w:cs="Times New Roman"/>
+          <w:b/>
+          <w:bCs/>
+          <w:sz w:val="24"/>
+          <w:szCs w:val="24"/>
+          <w:lang w:val="bg-BG"/>
+        </w:rPr>
+        <w:t>сновни модули</w:t>
+      </w:r>
+      <w:r>
+        <w:rPr>
+          <w:rFonts w:ascii="Times New Roman" w:hAnsi="Times New Roman" w:cs="Times New Roman"/>
+          <w:b/>
+          <w:bCs/>
+          <w:sz w:val="24"/>
+          <w:szCs w:val="24"/>
+          <w:lang w:val="bg-BG"/>
+        </w:rPr>
+        <w:t xml:space="preserve"> уеб</w:t>
+      </w:r>
+      <w:r>
+        <w:rPr>
+          <w:rFonts w:ascii="Times New Roman" w:hAnsi="Times New Roman" w:cs="Times New Roman"/>
+          <w:b/>
+          <w:bCs/>
+          <w:sz w:val="24"/>
+          <w:szCs w:val="24"/>
+          <w:lang w:val="bg-BG"/>
+        </w:rPr>
+        <w:t xml:space="preserve"> на приложението:</w:t>
       </w:r>
     </w:p>
     <w:p>
       <w:pPr>
-        <w:pStyle w:val="a9"/>
+        <w:pStyle w:val="ListParagraph"/>
         <w:numPr>
           <w:ilvl w:val="0"/>
           <w:numId w:val="47"/>
@@ -1174,6 +1430,7 @@
           <w:szCs w:val="24"/>
           <w:lang w:val="bg-BG"/>
         </w:rPr>
+        <w:lastRenderedPageBreak/>
         <w:t>Модул за управление на акаунти:</w:t>
       </w:r>
       <w:r>
@@ -1204,9 +1461,8 @@
           <w:sz w:val="24"/>
           <w:szCs w:val="24"/>
         </w:rPr>
-        <w:lastRenderedPageBreak/>
         <w:drawing>
-          <wp:inline distT="0" distB="0" distL="0" distR="0" wp14:anchorId="71F78BD9" wp14:editId="1652B084">
+          <wp:inline distT="0" distB="0" distL="0" distR="0" wp14:anchorId="71F78BD9" wp14:editId="72B7A73A">
             <wp:extent cx="4680000" cy="2207499"/>
             <wp:effectExtent l="19050" t="19050" r="25400" b="21590"/>
             <wp:docPr id="1440855555" name="Picture 1"/>
@@ -1255,7 +1511,7 @@
     </w:p>
     <w:p>
       <w:pPr>
-        <w:pStyle w:val="a9"/>
+        <w:pStyle w:val="ListParagraph"/>
         <w:numPr>
           <w:ilvl w:val="0"/>
           <w:numId w:val="47"/>
@@ -1307,7 +1563,7 @@
           <w:szCs w:val="24"/>
         </w:rPr>
         <w:drawing>
-          <wp:inline distT="0" distB="0" distL="0" distR="0" wp14:anchorId="7EBBFD96" wp14:editId="2E07AA1B">
+          <wp:inline distT="0" distB="0" distL="0" distR="0" wp14:anchorId="7EBBFD96" wp14:editId="74F83FE2">
             <wp:extent cx="4680000" cy="2229499"/>
             <wp:effectExtent l="19050" t="19050" r="25400" b="18415"/>
             <wp:docPr id="710990193" name="Picture 2" descr="A screenshot of a computer&#10;&#10;Description automatically generated"/>
@@ -1356,7 +1612,7 @@
     </w:p>
     <w:p>
       <w:pPr>
-        <w:pStyle w:val="a9"/>
+        <w:pStyle w:val="ListParagraph"/>
         <w:numPr>
           <w:ilvl w:val="0"/>
           <w:numId w:val="47"/>
@@ -1393,7 +1649,136 @@
     </w:p>
     <w:p>
       <w:pPr>
-        <w:pStyle w:val="a9"/>
+        <w:spacing w:line="360" w:lineRule="auto"/>
+        <w:ind w:left="698" w:firstLine="720"/>
+        <w:rPr>
+          <w:rFonts w:ascii="Times New Roman" w:hAnsi="Times New Roman" w:cs="Times New Roman"/>
+          <w:b/>
+          <w:bCs/>
+          <w:sz w:val="24"/>
+          <w:szCs w:val="24"/>
+          <w:lang w:val="bg-BG"/>
+        </w:rPr>
+      </w:pPr>
+      <w:r>
+        <w:rPr>
+          <w:rFonts w:ascii="Times New Roman" w:hAnsi="Times New Roman" w:cs="Times New Roman"/>
+          <w:b/>
+          <w:bCs/>
+          <w:sz w:val="24"/>
+          <w:szCs w:val="24"/>
+          <w:lang w:val="bg-BG"/>
+        </w:rPr>
+        <w:t>4.4.1.</w:t>
+      </w:r>
+      <w:r>
+        <w:rPr>
+          <w:rFonts w:ascii="Times New Roman" w:hAnsi="Times New Roman" w:cs="Times New Roman"/>
+          <w:b/>
+          <w:bCs/>
+          <w:sz w:val="24"/>
+          <w:szCs w:val="24"/>
+          <w:lang w:val="bg-BG"/>
+        </w:rPr>
+        <w:t>2</w:t>
+      </w:r>
+      <w:r>
+        <w:rPr>
+          <w:rFonts w:ascii="Times New Roman" w:hAnsi="Times New Roman" w:cs="Times New Roman"/>
+          <w:b/>
+          <w:bCs/>
+          <w:sz w:val="24"/>
+          <w:szCs w:val="24"/>
+          <w:lang w:val="bg-BG"/>
+        </w:rPr>
+        <w:t>. Основни модули</w:t>
+      </w:r>
+      <w:r>
+        <w:rPr>
+          <w:rFonts w:ascii="Times New Roman" w:hAnsi="Times New Roman" w:cs="Times New Roman"/>
+          <w:b/>
+          <w:bCs/>
+          <w:sz w:val="24"/>
+          <w:szCs w:val="24"/>
+          <w:lang w:val="bg-BG"/>
+        </w:rPr>
+        <w:t xml:space="preserve"> </w:t>
+      </w:r>
+      <w:r>
+        <w:rPr>
+          <w:rFonts w:ascii="Times New Roman" w:hAnsi="Times New Roman" w:cs="Times New Roman"/>
+          <w:b/>
+          <w:bCs/>
+          <w:sz w:val="24"/>
+          <w:szCs w:val="24"/>
+          <w:lang w:val="bg-BG"/>
+        </w:rPr>
+        <w:t>на</w:t>
+      </w:r>
+      <w:r>
+        <w:rPr>
+          <w:rFonts w:ascii="Times New Roman" w:hAnsi="Times New Roman" w:cs="Times New Roman"/>
+          <w:b/>
+          <w:bCs/>
+          <w:sz w:val="24"/>
+          <w:szCs w:val="24"/>
+          <w:lang w:val="bg-BG"/>
+        </w:rPr>
+        <w:t xml:space="preserve"> мобилното</w:t>
+      </w:r>
+      <w:r>
+        <w:rPr>
+          <w:rFonts w:ascii="Times New Roman" w:hAnsi="Times New Roman" w:cs="Times New Roman"/>
+          <w:b/>
+          <w:bCs/>
+          <w:sz w:val="24"/>
+          <w:szCs w:val="24"/>
+          <w:lang w:val="bg-BG"/>
+        </w:rPr>
+        <w:t xml:space="preserve"> приложението:</w:t>
+      </w:r>
+    </w:p>
+    <w:p>
+      <w:pPr>
+        <w:pStyle w:val="ListParagraph"/>
+        <w:numPr>
+          <w:ilvl w:val="0"/>
+          <w:numId w:val="55"/>
+        </w:numPr>
+        <w:spacing w:line="360" w:lineRule="auto"/>
+        <w:rPr>
+          <w:rFonts w:ascii="Times New Roman" w:hAnsi="Times New Roman" w:cs="Times New Roman"/>
+          <w:sz w:val="24"/>
+          <w:szCs w:val="24"/>
+          <w:lang w:val="bg-BG"/>
+        </w:rPr>
+      </w:pPr>
+      <w:r>
+        <w:rPr>
+          <w:rFonts w:ascii="Times New Roman" w:hAnsi="Times New Roman" w:cs="Times New Roman"/>
+          <w:sz w:val="24"/>
+          <w:szCs w:val="24"/>
+          <w:lang w:val="bg-BG"/>
+        </w:rPr>
+        <w:t>В процес на изготвяне!</w:t>
+      </w:r>
+    </w:p>
+    <w:p>
+      <w:pPr>
+        <w:spacing w:line="360" w:lineRule="auto"/>
+        <w:ind w:left="1496"/>
+        <w:jc w:val="both"/>
+        <w:rPr>
+          <w:rFonts w:ascii="Times New Roman" w:hAnsi="Times New Roman" w:cs="Times New Roman"/>
+          <w:sz w:val="24"/>
+          <w:szCs w:val="24"/>
+          <w:lang w:val="bg-BG"/>
+        </w:rPr>
+      </w:pPr>
+    </w:p>
+    <w:p>
+      <w:pPr>
+        <w:pStyle w:val="ListParagraph"/>
         <w:spacing w:line="360" w:lineRule="auto"/>
         <w:ind w:left="2216"/>
         <w:rPr>
@@ -1406,7 +1791,7 @@
     </w:p>
     <w:p>
       <w:pPr>
-        <w:pStyle w:val="a9"/>
+        <w:pStyle w:val="ListParagraph"/>
         <w:numPr>
           <w:ilvl w:val="2"/>
           <w:numId w:val="49"/>
@@ -1428,6 +1813,7 @@
           <w:szCs w:val="24"/>
           <w:lang w:val="bg-BG"/>
         </w:rPr>
+        <w:lastRenderedPageBreak/>
         <w:t>Архитектура на приложението</w:t>
       </w:r>
       <w:r>
@@ -1444,7 +1830,7 @@
     </w:p>
     <w:p>
       <w:pPr>
-        <w:pStyle w:val="a9"/>
+        <w:pStyle w:val="ListParagraph"/>
         <w:spacing w:line="360" w:lineRule="auto"/>
         <w:ind w:left="1440" w:firstLine="698"/>
         <w:jc w:val="both"/>
@@ -1462,7 +1848,42 @@
           <w:szCs w:val="24"/>
           <w:lang w:val="bg-BG"/>
         </w:rPr>
-        <w:t>TimeWallet е изградено върху многослойна архитектура, която включва фронтенд, бекенд и база данни. Всеки слой има ясно определени отговорности, което осигурява модулност</w:t>
+        <w:t>TimeWallet</w:t>
+      </w:r>
+      <w:r>
+        <w:rPr>
+          <w:rFonts w:ascii="Times New Roman" w:hAnsi="Times New Roman" w:cs="Times New Roman"/>
+          <w:sz w:val="24"/>
+          <w:szCs w:val="24"/>
+          <w:lang w:val="bg-BG"/>
+        </w:rPr>
+        <w:t>(уеб)</w:t>
+      </w:r>
+      <w:r>
+        <w:rPr>
+          <w:rFonts w:ascii="Times New Roman" w:hAnsi="Times New Roman" w:cs="Times New Roman"/>
+          <w:sz w:val="24"/>
+          <w:szCs w:val="24"/>
+          <w:lang w:val="bg-BG"/>
+        </w:rPr>
+        <w:t xml:space="preserve"> е изградено върху многослойна архитектура, която включва фронтенд, бекенд и база данни</w:t>
+      </w:r>
+      <w:r>
+        <w:rPr>
+          <w:rFonts w:ascii="Times New Roman" w:hAnsi="Times New Roman" w:cs="Times New Roman"/>
+          <w:sz w:val="24"/>
+          <w:szCs w:val="24"/>
+        </w:rPr>
+        <w:t xml:space="preserve">. </w:t>
+      </w:r>
+      <w:r>
+        <w:rPr>
+          <w:rFonts w:ascii="Times New Roman" w:hAnsi="Times New Roman" w:cs="Times New Roman"/>
+          <w:sz w:val="24"/>
+          <w:szCs w:val="24"/>
+          <w:lang w:val="bg-BG"/>
+        </w:rPr>
+        <w:t>Всеки слой има ясно определени отговорности, което осигурява модулност</w:t>
       </w:r>
       <w:r>
         <w:rPr>
@@ -1485,81 +1906,87 @@
     </w:p>
     <w:p>
       <w:pPr>
-        <w:pStyle w:val="a9"/>
         <w:spacing w:line="360" w:lineRule="auto"/>
-        <w:ind w:left="2936"/>
-        <w:rPr>
-          <w:rFonts w:ascii="Times New Roman" w:hAnsi="Times New Roman" w:cs="Times New Roman"/>
-          <w:sz w:val="24"/>
-          <w:szCs w:val="24"/>
-          <w:lang w:val="bg-BG"/>
-        </w:rPr>
-      </w:pPr>
+        <w:ind w:left="720" w:firstLine="720"/>
+        <w:rPr>
+          <w:rFonts w:ascii="Times New Roman" w:hAnsi="Times New Roman" w:cs="Times New Roman"/>
+          <w:b/>
+          <w:bCs/>
+          <w:sz w:val="24"/>
+          <w:szCs w:val="24"/>
+          <w:lang w:val="bg-BG"/>
+        </w:rPr>
+      </w:pPr>
+      <w:r>
+        <w:rPr>
+          <w:rFonts w:ascii="Times New Roman" w:hAnsi="Times New Roman" w:cs="Times New Roman"/>
+          <w:b/>
+          <w:bCs/>
+          <w:sz w:val="24"/>
+          <w:szCs w:val="24"/>
+          <w:lang w:val="bg-BG"/>
+        </w:rPr>
+        <w:t>4.5.</w:t>
+      </w:r>
+      <w:r>
+        <w:rPr>
+          <w:rFonts w:ascii="Times New Roman" w:hAnsi="Times New Roman" w:cs="Times New Roman"/>
+          <w:b/>
+          <w:bCs/>
+          <w:sz w:val="24"/>
+          <w:szCs w:val="24"/>
+          <w:lang w:val="bg-BG"/>
+        </w:rPr>
+        <w:t>1.</w:t>
+      </w:r>
+      <w:r>
+        <w:rPr>
+          <w:rFonts w:ascii="Times New Roman" w:hAnsi="Times New Roman" w:cs="Times New Roman"/>
+          <w:b/>
+          <w:bCs/>
+          <w:sz w:val="24"/>
+          <w:szCs w:val="24"/>
+          <w:lang w:val="bg-BG"/>
+        </w:rPr>
+        <w:t xml:space="preserve"> </w:t>
+      </w:r>
+      <w:r>
+        <w:rPr>
+          <w:rFonts w:ascii="Times New Roman" w:hAnsi="Times New Roman" w:cs="Times New Roman"/>
+          <w:b/>
+          <w:bCs/>
+          <w:sz w:val="24"/>
+          <w:szCs w:val="24"/>
+          <w:lang w:val="bg-BG"/>
+        </w:rPr>
+        <w:t>Реализация</w:t>
+      </w:r>
+      <w:r>
+        <w:rPr>
+          <w:rFonts w:ascii="Times New Roman" w:hAnsi="Times New Roman" w:cs="Times New Roman"/>
+          <w:b/>
+          <w:bCs/>
+          <w:sz w:val="24"/>
+          <w:szCs w:val="24"/>
+          <w:lang w:val="bg-BG"/>
+        </w:rPr>
+        <w:t>(уеб)</w:t>
+      </w:r>
+      <w:r>
+        <w:rPr>
+          <w:rFonts w:ascii="Times New Roman" w:hAnsi="Times New Roman" w:cs="Times New Roman"/>
+          <w:b/>
+          <w:bCs/>
+          <w:sz w:val="24"/>
+          <w:szCs w:val="24"/>
+          <w:lang w:val="bg-BG"/>
+        </w:rPr>
+        <w:t>:</w:t>
+      </w:r>
     </w:p>
     <w:p>
       <w:pPr>
-        <w:spacing w:line="360" w:lineRule="auto"/>
-        <w:rPr>
-          <w:rFonts w:ascii="Times New Roman" w:hAnsi="Times New Roman" w:cs="Times New Roman"/>
-          <w:b/>
-          <w:bCs/>
-          <w:sz w:val="24"/>
-          <w:szCs w:val="24"/>
-          <w:lang w:val="bg-BG"/>
-        </w:rPr>
-      </w:pPr>
-      <w:r>
-        <w:rPr>
-          <w:rFonts w:ascii="Times New Roman" w:hAnsi="Times New Roman" w:cs="Times New Roman"/>
-          <w:b/>
-          <w:bCs/>
-          <w:sz w:val="24"/>
-          <w:szCs w:val="24"/>
-          <w:lang w:val="bg-BG"/>
-        </w:rPr>
-        <w:t xml:space="preserve">             </w:t>
-      </w:r>
-    </w:p>
-    <w:p>
-      <w:pPr>
-        <w:spacing w:line="360" w:lineRule="auto"/>
-        <w:ind w:left="720" w:firstLine="720"/>
-        <w:rPr>
-          <w:rFonts w:ascii="Times New Roman" w:hAnsi="Times New Roman" w:cs="Times New Roman"/>
-          <w:b/>
-          <w:bCs/>
-          <w:sz w:val="24"/>
-          <w:szCs w:val="24"/>
-          <w:lang w:val="bg-BG"/>
-        </w:rPr>
-      </w:pPr>
-      <w:r>
-        <w:rPr>
-          <w:rFonts w:ascii="Times New Roman" w:hAnsi="Times New Roman" w:cs="Times New Roman"/>
-          <w:b/>
-          <w:bCs/>
-          <w:sz w:val="24"/>
-          <w:szCs w:val="24"/>
-          <w:lang w:val="bg-BG"/>
-        </w:rPr>
-        <w:lastRenderedPageBreak/>
-        <w:t xml:space="preserve">4.5. </w:t>
-      </w:r>
-      <w:r>
-        <w:rPr>
-          <w:rFonts w:ascii="Times New Roman" w:hAnsi="Times New Roman" w:cs="Times New Roman"/>
-          <w:b/>
-          <w:bCs/>
-          <w:sz w:val="24"/>
-          <w:szCs w:val="24"/>
-          <w:lang w:val="bg-BG"/>
-        </w:rPr>
-        <w:t>Реализация:</w:t>
-      </w:r>
-    </w:p>
-    <w:p>
-      <w:pPr>
-        <w:pStyle w:val="a9"/>
+        <w:pStyle w:val="ListParagraph"/>
         <w:numPr>
           <w:ilvl w:val="0"/>
           <w:numId w:val="47"/>
@@ -1838,7 +2265,7 @@
     </w:p>
     <w:p>
       <w:pPr>
-        <w:pStyle w:val="a9"/>
+        <w:pStyle w:val="ListParagraph"/>
         <w:numPr>
           <w:ilvl w:val="0"/>
           <w:numId w:val="47"/>
@@ -1963,7 +2390,7 @@
     </w:p>
     <w:p>
       <w:pPr>
-        <w:pStyle w:val="a9"/>
+        <w:pStyle w:val="ListParagraph"/>
         <w:numPr>
           <w:ilvl w:val="0"/>
           <w:numId w:val="47"/>
@@ -2173,6 +2600,172 @@
           <w:szCs w:val="24"/>
           <w:lang w:val="bg-BG"/>
         </w:rPr>
+        <w:t>4.5.</w:t>
+      </w:r>
+      <w:r>
+        <w:rPr>
+          <w:rFonts w:ascii="Times New Roman" w:hAnsi="Times New Roman" w:cs="Times New Roman"/>
+          <w:b/>
+          <w:bCs/>
+          <w:sz w:val="24"/>
+          <w:szCs w:val="24"/>
+          <w:lang w:val="bg-BG"/>
+        </w:rPr>
+        <w:t>2</w:t>
+      </w:r>
+      <w:r>
+        <w:rPr>
+          <w:rFonts w:ascii="Times New Roman" w:hAnsi="Times New Roman" w:cs="Times New Roman"/>
+          <w:b/>
+          <w:bCs/>
+          <w:sz w:val="24"/>
+          <w:szCs w:val="24"/>
+          <w:lang w:val="bg-BG"/>
+        </w:rPr>
+        <w:t>.</w:t>
+      </w:r>
+      <w:r>
+        <w:rPr>
+          <w:rFonts w:ascii="Times New Roman" w:hAnsi="Times New Roman" w:cs="Times New Roman"/>
+          <w:b/>
+          <w:bCs/>
+          <w:sz w:val="24"/>
+          <w:szCs w:val="24"/>
+          <w:lang w:val="bg-BG"/>
+        </w:rPr>
+        <w:t xml:space="preserve"> Реализация</w:t>
+      </w:r>
+      <w:r>
+        <w:rPr>
+          <w:rFonts w:ascii="Times New Roman" w:hAnsi="Times New Roman" w:cs="Times New Roman"/>
+          <w:b/>
+          <w:bCs/>
+          <w:sz w:val="24"/>
+          <w:szCs w:val="24"/>
+          <w:lang w:val="bg-BG"/>
+        </w:rPr>
+        <w:t>(</w:t>
+      </w:r>
+      <w:r>
+        <w:rPr>
+          <w:rFonts w:ascii="Times New Roman" w:hAnsi="Times New Roman" w:cs="Times New Roman"/>
+          <w:b/>
+          <w:bCs/>
+          <w:sz w:val="24"/>
+          <w:szCs w:val="24"/>
+          <w:lang w:val="bg-BG"/>
+        </w:rPr>
+        <w:t>мобилно приложение</w:t>
+      </w:r>
+      <w:r>
+        <w:rPr>
+          <w:rFonts w:ascii="Times New Roman" w:hAnsi="Times New Roman" w:cs="Times New Roman"/>
+          <w:b/>
+          <w:bCs/>
+          <w:sz w:val="24"/>
+          <w:szCs w:val="24"/>
+          <w:lang w:val="bg-BG"/>
+        </w:rPr>
+        <w:t>)</w:t>
+      </w:r>
+      <w:r>
+        <w:rPr>
+          <w:rFonts w:ascii="Times New Roman" w:hAnsi="Times New Roman" w:cs="Times New Roman"/>
+          <w:b/>
+          <w:bCs/>
+          <w:sz w:val="24"/>
+          <w:szCs w:val="24"/>
+          <w:lang w:val="bg-BG"/>
+        </w:rPr>
+        <w:t>:</w:t>
+      </w:r>
+    </w:p>
+    <w:p>
+      <w:pPr>
+        <w:pStyle w:val="ListParagraph"/>
+        <w:numPr>
+          <w:ilvl w:val="0"/>
+          <w:numId w:val="55"/>
+        </w:numPr>
+        <w:spacing w:line="360" w:lineRule="auto"/>
+        <w:rPr>
+          <w:rFonts w:ascii="Times New Roman" w:hAnsi="Times New Roman" w:cs="Times New Roman"/>
+          <w:b/>
+          <w:bCs/>
+          <w:sz w:val="24"/>
+          <w:szCs w:val="24"/>
+          <w:lang w:val="bg-BG"/>
+        </w:rPr>
+      </w:pPr>
+      <w:r>
+        <w:rPr>
+          <w:rFonts w:ascii="Times New Roman" w:hAnsi="Times New Roman" w:cs="Times New Roman"/>
+          <w:b/>
+          <w:bCs/>
+          <w:sz w:val="24"/>
+          <w:szCs w:val="24"/>
+          <w:lang w:val="bg-BG"/>
+        </w:rPr>
+        <w:t xml:space="preserve">Основен </w:t>
+      </w:r>
+      <w:r>
+        <w:rPr>
+          <w:rFonts w:ascii="Times New Roman" w:hAnsi="Times New Roman" w:cs="Times New Roman"/>
+          <w:b/>
+          <w:bCs/>
+          <w:sz w:val="24"/>
+          <w:szCs w:val="24"/>
+        </w:rPr>
+        <w:t>FrameWork – MAUI.</w:t>
+      </w:r>
+    </w:p>
+    <w:p>
+      <w:pPr>
+        <w:pStyle w:val="ListParagraph"/>
+        <w:numPr>
+          <w:ilvl w:val="0"/>
+          <w:numId w:val="55"/>
+        </w:numPr>
+        <w:spacing w:line="360" w:lineRule="auto"/>
+        <w:rPr>
+          <w:rFonts w:ascii="Times New Roman" w:hAnsi="Times New Roman" w:cs="Times New Roman"/>
+          <w:sz w:val="24"/>
+          <w:szCs w:val="24"/>
+          <w:lang w:val="bg-BG"/>
+        </w:rPr>
+      </w:pPr>
+      <w:r>
+        <w:rPr>
+          <w:rFonts w:ascii="Times New Roman" w:hAnsi="Times New Roman" w:cs="Times New Roman"/>
+          <w:sz w:val="24"/>
+          <w:szCs w:val="24"/>
+          <w:lang w:val="bg-BG"/>
+        </w:rPr>
+        <w:t>В процес на изготвяне!</w:t>
+      </w:r>
+    </w:p>
+    <w:p>
+      <w:pPr>
+        <w:spacing w:line="360" w:lineRule="auto"/>
+        <w:ind w:left="720" w:firstLine="720"/>
+        <w:rPr>
+          <w:rFonts w:ascii="Times New Roman" w:hAnsi="Times New Roman" w:cs="Times New Roman"/>
+          <w:b/>
+          <w:bCs/>
+          <w:sz w:val="24"/>
+          <w:szCs w:val="24"/>
+          <w:lang w:val="bg-BG"/>
+        </w:rPr>
+      </w:pPr>
+      <w:r>
+        <w:rPr>
+          <w:rFonts w:ascii="Times New Roman" w:hAnsi="Times New Roman" w:cs="Times New Roman"/>
+          <w:b/>
+          <w:bCs/>
+          <w:sz w:val="24"/>
+          <w:szCs w:val="24"/>
+          <w:lang w:val="bg-BG"/>
+        </w:rPr>
         <w:t xml:space="preserve">4.6. </w:t>
       </w:r>
       <w:r>
@@ -2313,7 +2906,7 @@
 </file>
 
 <file path=word/endnotes.xml><?xml version="1.0" encoding="utf-8"?>
-<w:endnotes xmlns:wpc="http://schemas.microsoft.com/office/word/2010/wordprocessingCanvas" xmlns:cx="http://schemas.microsoft.com/office/drawing/2014/chartex" xmlns:cx1="http://schemas.microsoft.com/office/drawing/2015/9/8/chartex" xmlns:cx2="http://schemas.microsoft.com/office/drawing/2015/10/21/chartex" xmlns:cx3="http://schemas.microsoft.com/office/drawing/2016/5/9/chartex" xmlns:cx4="http://schemas.microsoft.com/office/drawing/2016/5/10/chartex" xmlns:cx5="http://schemas.microsoft.com/office/drawing/2016/5/11/chartex" xmlns:cx6="http://schemas.microsoft.com/office/drawing/2016/5/12/chartex" xmlns:cx7="http://schemas.microsoft.com/office/drawing/2016/5/13/chartex" xmlns:cx8="http://schemas.microsoft.com/office/drawing/2016/5/14/chartex" xmlns:mc="http://schemas.openxmlformats.org/markup-compatibility/2006" xmlns:aink="http://schemas.microsoft.com/office/drawing/2016/ink" xmlns:am3d="http://schemas.microsoft.com/office/drawing/2017/model3d" xmlns:o="urn:schemas-microsoft-com:office:office" xmlns:oel="http://schemas.microsoft.com/office/2019/extlst" xmlns:r="http://schemas.openxmlformats.org/officeDocument/2006/relationships" xmlns:m="http://schemas.openxmlformats.org/officeDocument/2006/math" xmlns:v="urn:schemas-microsoft-com:vml" xmlns:wp14="http://schemas.microsoft.com/office/word/2010/wordprocessingDrawing" xmlns:wp="http://schemas.openxmlformats.org/drawingml/2006/wordprocessingDrawing" xmlns:w10="urn:schemas-microsoft-com:office:word" xmlns:w="http://schemas.openxmlformats.org/wordprocessingml/2006/main" xmlns:w14="http://schemas.microsoft.com/office/word/2010/wordml" xmlns:w15="http://schemas.microsoft.com/office/word/2012/wordml" xmlns:w16cex="http://schemas.microsoft.com/office/word/2018/wordml/cex" xmlns:w16cid="http://schemas.microsoft.com/office/word/2016/wordml/cid" xmlns:w16="http://schemas.microsoft.com/office/word/2018/wordml" xmlns:w16du="http://schemas.microsoft.com/office/word/2023/wordml/word16du" xmlns:w16sdtdh="http://schemas.microsoft.com/office/word/2020/wordml/sdtdatahash" xmlns:w16se="http://schemas.microsoft.com/office/word/2015/wordml/symex" xmlns:wpg="http://schemas.microsoft.com/office/word/2010/wordprocessingGroup" xmlns:wpi="http://schemas.microsoft.com/office/word/2010/wordprocessingInk" xmlns:wne="http://schemas.microsoft.com/office/word/2006/wordml" xmlns:wps="http://schemas.microsoft.com/office/word/2010/wordprocessingShape" mc:Ignorable="w14 w15 w16se w16cid w16 w16cex w16sdtdh w16du wp14">
+<w:endnotes xmlns:wpc="http://schemas.microsoft.com/office/word/2010/wordprocessingCanvas" xmlns:cx="http://schemas.microsoft.com/office/drawing/2014/chartex" xmlns:cx1="http://schemas.microsoft.com/office/drawing/2015/9/8/chartex" xmlns:cx2="http://schemas.microsoft.com/office/drawing/2015/10/21/chartex" xmlns:cx3="http://schemas.microsoft.com/office/drawing/2016/5/9/chartex" xmlns:cx4="http://schemas.microsoft.com/office/drawing/2016/5/10/chartex" xmlns:cx5="http://schemas.microsoft.com/office/drawing/2016/5/11/chartex" xmlns:cx6="http://schemas.microsoft.com/office/drawing/2016/5/12/chartex" xmlns:cx7="http://schemas.microsoft.com/office/drawing/2016/5/13/chartex" xmlns:cx8="http://schemas.microsoft.com/office/drawing/2016/5/14/chartex" xmlns:mc="http://schemas.openxmlformats.org/markup-compatibility/2006" xmlns:aink="http://schemas.microsoft.com/office/drawing/2016/ink" xmlns:am3d="http://schemas.microsoft.com/office/drawing/2017/model3d" xmlns:o="urn:schemas-microsoft-com:office:office" xmlns:oel="http://schemas.microsoft.com/office/2019/extlst" xmlns:r="http://schemas.openxmlformats.org/officeDocument/2006/relationships" xmlns:m="http://schemas.openxmlformats.org/officeDocument/2006/math" xmlns:v="urn:schemas-microsoft-com:vml" xmlns:wp14="http://schemas.microsoft.com/office/word/2010/wordprocessingDrawing" xmlns:wp="http://schemas.openxmlformats.org/drawingml/2006/wordprocessingDrawing" xmlns:w10="urn:schemas-microsoft-com:office:word" xmlns:w="http://schemas.openxmlformats.org/wordprocessingml/2006/main" xmlns:w14="http://schemas.microsoft.com/office/word/2010/wordml" xmlns:w15="http://schemas.microsoft.com/office/word/2012/wordml" xmlns:w16cex="http://schemas.microsoft.com/office/word/2018/wordml/cex" xmlns:w16cid="http://schemas.microsoft.com/office/word/2016/wordml/cid" xmlns:w16="http://schemas.microsoft.com/office/word/2018/wordml" xmlns:w16du="http://schemas.microsoft.com/office/word/2023/wordml/word16du" xmlns:w16sdtdh="http://schemas.microsoft.com/office/word/2020/wordml/sdtdatahash" xmlns:w16sdtfl="http://schemas.microsoft.com/office/word/2024/wordml/sdtformatlock" xmlns:w16se="http://schemas.microsoft.com/office/word/2015/wordml/symex" xmlns:wpg="http://schemas.microsoft.com/office/word/2010/wordprocessingGroup" xmlns:wpi="http://schemas.microsoft.com/office/word/2010/wordprocessingInk" xmlns:wne="http://schemas.microsoft.com/office/word/2006/wordml" xmlns:wps="http://schemas.microsoft.com/office/word/2010/wordprocessingShape" mc:Ignorable="w14 w15 w16se w16cid w16 w16cex w16sdtdh w16sdtfl w16du wp14">
   <w:endnote w:type="separator" w:id="-1">
     <w:p>
       <w:pPr>
@@ -2338,7 +2931,7 @@
 </file>
 
 <file path=word/footer1.xml><?xml version="1.0" encoding="utf-8"?>
-<w:ftr xmlns:wpc="http://schemas.microsoft.com/office/word/2010/wordprocessingCanvas" xmlns:cx="http://schemas.microsoft.com/office/drawing/2014/chartex" xmlns:cx1="http://schemas.microsoft.com/office/drawing/2015/9/8/chartex" xmlns:cx2="http://schemas.microsoft.com/office/drawing/2015/10/21/chartex" xmlns:cx3="http://schemas.microsoft.com/office/drawing/2016/5/9/chartex" xmlns:cx4="http://schemas.microsoft.com/office/drawing/2016/5/10/chartex" xmlns:cx5="http://schemas.microsoft.com/office/drawing/2016/5/11/chartex" xmlns:cx6="http://schemas.microsoft.com/office/drawing/2016/5/12/chartex" xmlns:cx7="http://schemas.microsoft.com/office/drawing/2016/5/13/chartex" xmlns:cx8="http://schemas.microsoft.com/office/drawing/2016/5/14/chartex" xmlns:mc="http://schemas.openxmlformats.org/markup-compatibility/2006" xmlns:aink="http://schemas.microsoft.com/office/drawing/2016/ink" xmlns:am3d="http://schemas.microsoft.com/office/drawing/2017/model3d" xmlns:o="urn:schemas-microsoft-com:office:office" xmlns:oel="http://schemas.microsoft.com/office/2019/extlst" xmlns:r="http://schemas.openxmlformats.org/officeDocument/2006/relationships" xmlns:m="http://schemas.openxmlformats.org/officeDocument/2006/math" xmlns:v="urn:schemas-microsoft-com:vml" xmlns:wp14="http://schemas.microsoft.com/office/word/2010/wordprocessingDrawing" xmlns:wp="http://schemas.openxmlformats.org/drawingml/2006/wordprocessingDrawing" xmlns:w10="urn:schemas-microsoft-com:office:word" xmlns:w="http://schemas.openxmlformats.org/wordprocessingml/2006/main" xmlns:w14="http://schemas.microsoft.com/office/word/2010/wordml" xmlns:w15="http://schemas.microsoft.com/office/word/2012/wordml" xmlns:w16cex="http://schemas.microsoft.com/office/word/2018/wordml/cex" xmlns:w16cid="http://schemas.microsoft.com/office/word/2016/wordml/cid" xmlns:w16="http://schemas.microsoft.com/office/word/2018/wordml" xmlns:w16du="http://schemas.microsoft.com/office/word/2023/wordml/word16du" xmlns:w16sdtdh="http://schemas.microsoft.com/office/word/2020/wordml/sdtdatahash" xmlns:w16se="http://schemas.microsoft.com/office/word/2015/wordml/symex" xmlns:wpg="http://schemas.microsoft.com/office/word/2010/wordprocessingGroup" xmlns:wpi="http://schemas.microsoft.com/office/word/2010/wordprocessingInk" xmlns:wne="http://schemas.microsoft.com/office/word/2006/wordml" xmlns:wps="http://schemas.microsoft.com/office/word/2010/wordprocessingShape" mc:Ignorable="w14 w15 w16se w16cid w16 w16cex w16sdtdh w16du wp14">
+<w:ftr xmlns:wpc="http://schemas.microsoft.com/office/word/2010/wordprocessingCanvas" xmlns:cx="http://schemas.microsoft.com/office/drawing/2014/chartex" xmlns:cx1="http://schemas.microsoft.com/office/drawing/2015/9/8/chartex" xmlns:cx2="http://schemas.microsoft.com/office/drawing/2015/10/21/chartex" xmlns:cx3="http://schemas.microsoft.com/office/drawing/2016/5/9/chartex" xmlns:cx4="http://schemas.microsoft.com/office/drawing/2016/5/10/chartex" xmlns:cx5="http://schemas.microsoft.com/office/drawing/2016/5/11/chartex" xmlns:cx6="http://schemas.microsoft.com/office/drawing/2016/5/12/chartex" xmlns:cx7="http://schemas.microsoft.com/office/drawing/2016/5/13/chartex" xmlns:cx8="http://schemas.microsoft.com/office/drawing/2016/5/14/chartex" xmlns:mc="http://schemas.openxmlformats.org/markup-compatibility/2006" xmlns:aink="http://schemas.microsoft.com/office/drawing/2016/ink" xmlns:am3d="http://schemas.microsoft.com/office/drawing/2017/model3d" xmlns:o="urn:schemas-microsoft-com:office:office" xmlns:oel="http://schemas.microsoft.com/office/2019/extlst" xmlns:r="http://schemas.openxmlformats.org/officeDocument/2006/relationships" xmlns:m="http://schemas.openxmlformats.org/officeDocument/2006/math" xmlns:v="urn:schemas-microsoft-com:vml" xmlns:wp14="http://schemas.microsoft.com/office/word/2010/wordprocessingDrawing" xmlns:wp="http://schemas.openxmlformats.org/drawingml/2006/wordprocessingDrawing" xmlns:w10="urn:schemas-microsoft-com:office:word" xmlns:w="http://schemas.openxmlformats.org/wordprocessingml/2006/main" xmlns:w14="http://schemas.microsoft.com/office/word/2010/wordml" xmlns:w15="http://schemas.microsoft.com/office/word/2012/wordml" xmlns:w16cex="http://schemas.microsoft.com/office/word/2018/wordml/cex" xmlns:w16cid="http://schemas.microsoft.com/office/word/2016/wordml/cid" xmlns:w16="http://schemas.microsoft.com/office/word/2018/wordml" xmlns:w16du="http://schemas.microsoft.com/office/word/2023/wordml/word16du" xmlns:w16sdtdh="http://schemas.microsoft.com/office/word/2020/wordml/sdtdatahash" xmlns:w16sdtfl="http://schemas.microsoft.com/office/word/2024/wordml/sdtformatlock" xmlns:w16se="http://schemas.microsoft.com/office/word/2015/wordml/symex" xmlns:wpg="http://schemas.microsoft.com/office/word/2010/wordprocessingGroup" xmlns:wpi="http://schemas.microsoft.com/office/word/2010/wordprocessingInk" xmlns:wne="http://schemas.microsoft.com/office/word/2006/wordml" xmlns:wps="http://schemas.microsoft.com/office/word/2010/wordprocessingShape" mc:Ignorable="w14 w15 w16se w16cid w16 w16cex w16sdtdh w16sdtfl w16du wp14">
   <w:sdt>
     <w:sdtPr>
       <w:id w:val="-2026692687"/>
@@ -2350,7 +2943,7 @@
     <w:sdtContent>
       <w:p>
         <w:pPr>
-          <w:pStyle w:val="af1"/>
+          <w:pStyle w:val="Footer"/>
           <w:jc w:val="center"/>
         </w:pPr>
         <w:r>
@@ -2376,14 +2969,14 @@
   </w:sdt>
   <w:p>
     <w:pPr>
-      <w:pStyle w:val="af1"/>
+      <w:pStyle w:val="Footer"/>
     </w:pPr>
   </w:p>
 </w:ftr>
 </file>
 
 <file path=word/footnotes.xml><?xml version="1.0" encoding="utf-8"?>
-<w:footnotes xmlns:wpc="http://schemas.microsoft.com/office/word/2010/wordprocessingCanvas" xmlns:cx="http://schemas.microsoft.com/office/drawing/2014/chartex" xmlns:cx1="http://schemas.microsoft.com/office/drawing/2015/9/8/chartex" xmlns:cx2="http://schemas.microsoft.com/office/drawing/2015/10/21/chartex" xmlns:cx3="http://schemas.microsoft.com/office/drawing/2016/5/9/chartex" xmlns:cx4="http://schemas.microsoft.com/office/drawing/2016/5/10/chartex" xmlns:cx5="http://schemas.microsoft.com/office/drawing/2016/5/11/chartex" xmlns:cx6="http://schemas.microsoft.com/office/drawing/2016/5/12/chartex" xmlns:cx7="http://schemas.microsoft.com/office/drawing/2016/5/13/chartex" xmlns:cx8="http://schemas.microsoft.com/office/drawing/2016/5/14/chartex" xmlns:mc="http://schemas.openxmlformats.org/markup-compatibility/2006" xmlns:aink="http://schemas.microsoft.com/office/drawing/2016/ink" xmlns:am3d="http://schemas.microsoft.com/office/drawing/2017/model3d" xmlns:o="urn:schemas-microsoft-com:office:office" xmlns:oel="http://schemas.microsoft.com/office/2019/extlst" xmlns:r="http://schemas.openxmlformats.org/officeDocument/2006/relationships" xmlns:m="http://schemas.openxmlformats.org/officeDocument/2006/math" xmlns:v="urn:schemas-microsoft-com:vml" xmlns:wp14="http://schemas.microsoft.com/office/word/2010/wordprocessingDrawing" xmlns:wp="http://schemas.openxmlformats.org/drawingml/2006/wordprocessingDrawing" xmlns:w10="urn:schemas-microsoft-com:office:word" xmlns:w="http://schemas.openxmlformats.org/wordprocessingml/2006/main" xmlns:w14="http://schemas.microsoft.com/office/word/2010/wordml" xmlns:w15="http://schemas.microsoft.com/office/word/2012/wordml" xmlns:w16cex="http://schemas.microsoft.com/office/word/2018/wordml/cex" xmlns:w16cid="http://schemas.microsoft.com/office/word/2016/wordml/cid" xmlns:w16="http://schemas.microsoft.com/office/word/2018/wordml" xmlns:w16du="http://schemas.microsoft.com/office/word/2023/wordml/word16du" xmlns:w16sdtdh="http://schemas.microsoft.com/office/word/2020/wordml/sdtdatahash" xmlns:w16se="http://schemas.microsoft.com/office/word/2015/wordml/symex" xmlns:wpg="http://schemas.microsoft.com/office/word/2010/wordprocessingGroup" xmlns:wpi="http://schemas.microsoft.com/office/word/2010/wordprocessingInk" xmlns:wne="http://schemas.microsoft.com/office/word/2006/wordml" xmlns:wps="http://schemas.microsoft.com/office/word/2010/wordprocessingShape" mc:Ignorable="w14 w15 w16se w16cid w16 w16cex w16sdtdh w16du wp14">
+<w:footnotes xmlns:wpc="http://schemas.microsoft.com/office/word/2010/wordprocessingCanvas" xmlns:cx="http://schemas.microsoft.com/office/drawing/2014/chartex" xmlns:cx1="http://schemas.microsoft.com/office/drawing/2015/9/8/chartex" xmlns:cx2="http://schemas.microsoft.com/office/drawing/2015/10/21/chartex" xmlns:cx3="http://schemas.microsoft.com/office/drawing/2016/5/9/chartex" xmlns:cx4="http://schemas.microsoft.com/office/drawing/2016/5/10/chartex" xmlns:cx5="http://schemas.microsoft.com/office/drawing/2016/5/11/chartex" xmlns:cx6="http://schemas.microsoft.com/office/drawing/2016/5/12/chartex" xmlns:cx7="http://schemas.microsoft.com/office/drawing/2016/5/13/chartex" xmlns:cx8="http://schemas.microsoft.com/office/drawing/2016/5/14/chartex" xmlns:mc="http://schemas.openxmlformats.org/markup-compatibility/2006" xmlns:aink="http://schemas.microsoft.com/office/drawing/2016/ink" xmlns:am3d="http://schemas.microsoft.com/office/drawing/2017/model3d" xmlns:o="urn:schemas-microsoft-com:office:office" xmlns:oel="http://schemas.microsoft.com/office/2019/extlst" xmlns:r="http://schemas.openxmlformats.org/officeDocument/2006/relationships" xmlns:m="http://schemas.openxmlformats.org/officeDocument/2006/math" xmlns:v="urn:schemas-microsoft-com:vml" xmlns:wp14="http://schemas.microsoft.com/office/word/2010/wordprocessingDrawing" xmlns:wp="http://schemas.openxmlformats.org/drawingml/2006/wordprocessingDrawing" xmlns:w10="urn:schemas-microsoft-com:office:word" xmlns:w="http://schemas.openxmlformats.org/wordprocessingml/2006/main" xmlns:w14="http://schemas.microsoft.com/office/word/2010/wordml" xmlns:w15="http://schemas.microsoft.com/office/word/2012/wordml" xmlns:w16cex="http://schemas.microsoft.com/office/word/2018/wordml/cex" xmlns:w16cid="http://schemas.microsoft.com/office/word/2016/wordml/cid" xmlns:w16="http://schemas.microsoft.com/office/word/2018/wordml" xmlns:w16du="http://schemas.microsoft.com/office/word/2023/wordml/word16du" xmlns:w16sdtdh="http://schemas.microsoft.com/office/word/2020/wordml/sdtdatahash" xmlns:w16sdtfl="http://schemas.microsoft.com/office/word/2024/wordml/sdtformatlock" xmlns:w16se="http://schemas.microsoft.com/office/word/2015/wordml/symex" xmlns:wpg="http://schemas.microsoft.com/office/word/2010/wordprocessingGroup" xmlns:wpi="http://schemas.microsoft.com/office/word/2010/wordprocessingInk" xmlns:wne="http://schemas.microsoft.com/office/word/2006/wordml" xmlns:wps="http://schemas.microsoft.com/office/word/2010/wordprocessingShape" mc:Ignorable="w14 w15 w16se w16cid w16 w16cex w16sdtdh w16sdtfl w16du wp14">
   <w:footnote w:type="separator" w:id="-1">
     <w:p>
       <w:pPr>
@@ -2408,7 +3001,7 @@
 </file>
 
 <file path=word/numbering.xml><?xml version="1.0" encoding="utf-8"?>
-<w:numbering xmlns:wpc="http://schemas.microsoft.com/office/word/2010/wordprocessingCanvas" xmlns:cx="http://schemas.microsoft.com/office/drawing/2014/chartex" xmlns:cx1="http://schemas.microsoft.com/office/drawing/2015/9/8/chartex" xmlns:cx2="http://schemas.microsoft.com/office/drawing/2015/10/21/chartex" xmlns:cx3="http://schemas.microsoft.com/office/drawing/2016/5/9/chartex" xmlns:cx4="http://schemas.microsoft.com/office/drawing/2016/5/10/chartex" xmlns:cx5="http://schemas.microsoft.com/office/drawing/2016/5/11/chartex" xmlns:cx6="http://schemas.microsoft.com/office/drawing/2016/5/12/chartex" xmlns:cx7="http://schemas.microsoft.com/office/drawing/2016/5/13/chartex" xmlns:cx8="http://schemas.microsoft.com/office/drawing/2016/5/14/chartex" xmlns:mc="http://schemas.openxmlformats.org/markup-compatibility/2006" xmlns:aink="http://schemas.microsoft.com/office/drawing/2016/ink" xmlns:am3d="http://schemas.microsoft.com/office/drawing/2017/model3d" xmlns:o="urn:schemas-microsoft-com:office:office" xmlns:oel="http://schemas.microsoft.com/office/2019/extlst" xmlns:r="http://schemas.openxmlformats.org/officeDocument/2006/relationships" xmlns:m="http://schemas.openxmlformats.org/officeDocument/2006/math" xmlns:v="urn:schemas-microsoft-com:vml" xmlns:wp14="http://schemas.microsoft.com/office/word/2010/wordprocessingDrawing" xmlns:wp="http://schemas.openxmlformats.org/drawingml/2006/wordprocessingDrawing" xmlns:w10="urn:schemas-microsoft-com:office:word" xmlns:w="http://schemas.openxmlformats.org/wordprocessingml/2006/main" xmlns:w14="http://schemas.microsoft.com/office/word/2010/wordml" xmlns:w15="http://schemas.microsoft.com/office/word/2012/wordml" xmlns:w16cex="http://schemas.microsoft.com/office/word/2018/wordml/cex" xmlns:w16cid="http://schemas.microsoft.com/office/word/2016/wordml/cid" xmlns:w16="http://schemas.microsoft.com/office/word/2018/wordml" xmlns:w16du="http://schemas.microsoft.com/office/word/2023/wordml/word16du" xmlns:w16sdtdh="http://schemas.microsoft.com/office/word/2020/wordml/sdtdatahash" xmlns:w16se="http://schemas.microsoft.com/office/word/2015/wordml/symex" xmlns:wpg="http://schemas.microsoft.com/office/word/2010/wordprocessingGroup" xmlns:wpi="http://schemas.microsoft.com/office/word/2010/wordprocessingInk" xmlns:wne="http://schemas.microsoft.com/office/word/2006/wordml" xmlns:wps="http://schemas.microsoft.com/office/word/2010/wordprocessingShape" mc:Ignorable="w14 w15 w16se w16cid w16 w16cex w16sdtdh w16du wp14">
+<w:numbering xmlns:wpc="http://schemas.microsoft.com/office/word/2010/wordprocessingCanvas" xmlns:cx="http://schemas.microsoft.com/office/drawing/2014/chartex" xmlns:cx1="http://schemas.microsoft.com/office/drawing/2015/9/8/chartex" xmlns:cx2="http://schemas.microsoft.com/office/drawing/2015/10/21/chartex" xmlns:cx3="http://schemas.microsoft.com/office/drawing/2016/5/9/chartex" xmlns:cx4="http://schemas.microsoft.com/office/drawing/2016/5/10/chartex" xmlns:cx5="http://schemas.microsoft.com/office/drawing/2016/5/11/chartex" xmlns:cx6="http://schemas.microsoft.com/office/drawing/2016/5/12/chartex" xmlns:cx7="http://schemas.microsoft.com/office/drawing/2016/5/13/chartex" xmlns:cx8="http://schemas.microsoft.com/office/drawing/2016/5/14/chartex" xmlns:mc="http://schemas.openxmlformats.org/markup-compatibility/2006" xmlns:aink="http://schemas.microsoft.com/office/drawing/2016/ink" xmlns:am3d="http://schemas.microsoft.com/office/drawing/2017/model3d" xmlns:o="urn:schemas-microsoft-com:office:office" xmlns:oel="http://schemas.microsoft.com/office/2019/extlst" xmlns:r="http://schemas.openxmlformats.org/officeDocument/2006/relationships" xmlns:m="http://schemas.openxmlformats.org/officeDocument/2006/math" xmlns:v="urn:schemas-microsoft-com:vml" xmlns:wp14="http://schemas.microsoft.com/office/word/2010/wordprocessingDrawing" xmlns:wp="http://schemas.openxmlformats.org/drawingml/2006/wordprocessingDrawing" xmlns:w10="urn:schemas-microsoft-com:office:word" xmlns:w="http://schemas.openxmlformats.org/wordprocessingml/2006/main" xmlns:w14="http://schemas.microsoft.com/office/word/2010/wordml" xmlns:w15="http://schemas.microsoft.com/office/word/2012/wordml" xmlns:w16cex="http://schemas.microsoft.com/office/word/2018/wordml/cex" xmlns:w16cid="http://schemas.microsoft.com/office/word/2016/wordml/cid" xmlns:w16="http://schemas.microsoft.com/office/word/2018/wordml" xmlns:w16du="http://schemas.microsoft.com/office/word/2023/wordml/word16du" xmlns:w16sdtdh="http://schemas.microsoft.com/office/word/2020/wordml/sdtdatahash" xmlns:w16sdtfl="http://schemas.microsoft.com/office/word/2024/wordml/sdtformatlock" xmlns:w16se="http://schemas.microsoft.com/office/word/2015/wordml/symex" xmlns:wpg="http://schemas.microsoft.com/office/word/2010/wordprocessingGroup" xmlns:wpi="http://schemas.microsoft.com/office/word/2010/wordprocessingInk" xmlns:wne="http://schemas.microsoft.com/office/word/2006/wordml" xmlns:wps="http://schemas.microsoft.com/office/word/2010/wordprocessingShape" mc:Ignorable="w14 w15 w16se w16cid w16 w16cex w16sdtdh w16sdtfl w16du wp14">
   <w:abstractNum w:abstractNumId="0" w15:restartNumberingAfterBreak="0">
     <w:nsid w:val="005850E5"/>
     <w:multiLevelType w:val="hybridMultilevel"/>
@@ -2501,6 +3094,119 @@
     </w:lvl>
   </w:abstractNum>
   <w:abstractNum w:abstractNumId="1" w15:restartNumberingAfterBreak="0">
+    <w:nsid w:val="023E24E4"/>
+    <w:multiLevelType w:val="hybridMultilevel"/>
+    <w:tmpl w:val="DC8A55C6"/>
+    <w:lvl w:ilvl="0" w:tplc="0409000B">
+      <w:start w:val="1"/>
+      <w:numFmt w:val="bullet"/>
+      <w:lvlText w:val=""/>
+      <w:lvlJc w:val="left"/>
+      <w:pPr>
+        <w:ind w:left="1890" w:hanging="360"/>
+      </w:pPr>
+      <w:rPr>
+        <w:rFonts w:ascii="Wingdings" w:hAnsi="Wingdings" w:hint="default"/>
+      </w:rPr>
+    </w:lvl>
+    <w:lvl w:ilvl="1" w:tplc="04090003" w:tentative="1">
+      <w:start w:val="1"/>
+      <w:numFmt w:val="bullet"/>
+      <w:lvlText w:val="o"/>
+      <w:lvlJc w:val="left"/>
+      <w:pPr>
+        <w:ind w:left="2610" w:hanging="360"/>
+      </w:pPr>
+      <w:rPr>
+        <w:rFonts w:ascii="Courier New" w:hAnsi="Courier New" w:cs="Courier New" w:hint="default"/>
+      </w:rPr>
+    </w:lvl>
+    <w:lvl w:ilvl="2" w:tplc="04090005" w:tentative="1">
+      <w:start w:val="1"/>
+      <w:numFmt w:val="bullet"/>
+      <w:lvlText w:val=""/>
+      <w:lvlJc w:val="left"/>
+      <w:pPr>
+        <w:ind w:left="3330" w:hanging="360"/>
+      </w:pPr>
+      <w:rPr>
+        <w:rFonts w:ascii="Wingdings" w:hAnsi="Wingdings" w:hint="default"/>
+      </w:rPr>
+    </w:lvl>
+    <w:lvl w:ilvl="3" w:tplc="04090001" w:tentative="1">
+      <w:start w:val="1"/>
+      <w:numFmt w:val="bullet"/>
+      <w:lvlText w:val=""/>
+      <w:lvlJc w:val="left"/>
+      <w:pPr>
+        <w:ind w:left="4050" w:hanging="360"/>
+      </w:pPr>
+      <w:rPr>
+        <w:rFonts w:ascii="Symbol" w:hAnsi="Symbol" w:hint="default"/>
+      </w:rPr>
+    </w:lvl>
+    <w:lvl w:ilvl="4" w:tplc="04090003" w:tentative="1">
+      <w:start w:val="1"/>
+      <w:numFmt w:val="bullet"/>
+      <w:lvlText w:val="o"/>
+      <w:lvlJc w:val="left"/>
+      <w:pPr>
+        <w:ind w:left="4770" w:hanging="360"/>
+      </w:pPr>
+      <w:rPr>
+        <w:rFonts w:ascii="Courier New" w:hAnsi="Courier New" w:cs="Courier New" w:hint="default"/>
+      </w:rPr>
+    </w:lvl>
+    <w:lvl w:ilvl="5" w:tplc="04090005" w:tentative="1">
+      <w:start w:val="1"/>
+      <w:numFmt w:val="bullet"/>
+      <w:lvlText w:val=""/>
+      <w:lvlJc w:val="left"/>
+      <w:pPr>
+        <w:ind w:left="5490" w:hanging="360"/>
+      </w:pPr>
+      <w:rPr>
+        <w:rFonts w:ascii="Wingdings" w:hAnsi="Wingdings" w:hint="default"/>
+      </w:rPr>
+    </w:lvl>
+    <w:lvl w:ilvl="6" w:tplc="04090001" w:tentative="1">
+      <w:start w:val="1"/>
+      <w:numFmt w:val="bullet"/>
+      <w:lvlText w:val=""/>
+      <w:lvlJc w:val="left"/>
+      <w:pPr>
+        <w:ind w:left="6210" w:hanging="360"/>
+      </w:pPr>
+      <w:rPr>
+        <w:rFonts w:ascii="Symbol" w:hAnsi="Symbol" w:hint="default"/>
+      </w:rPr>
+    </w:lvl>
+    <w:lvl w:ilvl="7" w:tplc="04090003" w:tentative="1">
+      <w:start w:val="1"/>
+      <w:numFmt w:val="bullet"/>
+      <w:lvlText w:val="o"/>
+      <w:lvlJc w:val="left"/>
+      <w:pPr>
+        <w:ind w:left="6930" w:hanging="360"/>
+      </w:pPr>
+      <w:rPr>
+        <w:rFonts w:ascii="Courier New" w:hAnsi="Courier New" w:cs="Courier New" w:hint="default"/>
+      </w:rPr>
+    </w:lvl>
+    <w:lvl w:ilvl="8" w:tplc="04090005" w:tentative="1">
+      <w:start w:val="1"/>
+      <w:numFmt w:val="bullet"/>
+      <w:lvlText w:val=""/>
+      <w:lvlJc w:val="left"/>
+      <w:pPr>
+        <w:ind w:left="7650" w:hanging="360"/>
+      </w:pPr>
+      <w:rPr>
+        <w:rFonts w:ascii="Wingdings" w:hAnsi="Wingdings" w:hint="default"/>
+      </w:rPr>
+    </w:lvl>
+  </w:abstractNum>
+  <w:abstractNum w:abstractNumId="2" w15:restartNumberingAfterBreak="0">
     <w:nsid w:val="02593970"/>
     <w:multiLevelType w:val="multilevel"/>
     <w:tmpl w:val="8B7213FE"/>
@@ -2613,7 +3319,7 @@
       </w:rPr>
     </w:lvl>
   </w:abstractNum>
-  <w:abstractNum w:abstractNumId="2" w15:restartNumberingAfterBreak="0">
+  <w:abstractNum w:abstractNumId="3" w15:restartNumberingAfterBreak="0">
     <w:nsid w:val="05490111"/>
     <w:multiLevelType w:val="multilevel"/>
     <w:tmpl w:val="5156ACA0"/>
@@ -2726,7 +3432,7 @@
       </w:rPr>
     </w:lvl>
   </w:abstractNum>
-  <w:abstractNum w:abstractNumId="3" w15:restartNumberingAfterBreak="0">
+  <w:abstractNum w:abstractNumId="4" w15:restartNumberingAfterBreak="0">
     <w:nsid w:val="067C6DAC"/>
     <w:multiLevelType w:val="hybridMultilevel"/>
     <w:tmpl w:val="D468150C"/>
@@ -2839,7 +3545,7 @@
       </w:rPr>
     </w:lvl>
   </w:abstractNum>
-  <w:abstractNum w:abstractNumId="4" w15:restartNumberingAfterBreak="0">
+  <w:abstractNum w:abstractNumId="5" w15:restartNumberingAfterBreak="0">
     <w:nsid w:val="0A3B3A50"/>
     <w:multiLevelType w:val="hybridMultilevel"/>
     <w:tmpl w:val="A1A6C862"/>
@@ -2952,7 +3658,120 @@
       </w:rPr>
     </w:lvl>
   </w:abstractNum>
-  <w:abstractNum w:abstractNumId="5" w15:restartNumberingAfterBreak="0">
+  <w:abstractNum w:abstractNumId="6" w15:restartNumberingAfterBreak="0">
+    <w:nsid w:val="0D5518DB"/>
+    <w:multiLevelType w:val="hybridMultilevel"/>
+    <w:tmpl w:val="A2DAEF3A"/>
+    <w:lvl w:ilvl="0" w:tplc="0409000B">
+      <w:start w:val="1"/>
+      <w:numFmt w:val="bullet"/>
+      <w:lvlText w:val=""/>
+      <w:lvlJc w:val="left"/>
+      <w:pPr>
+        <w:ind w:left="2250" w:hanging="360"/>
+      </w:pPr>
+      <w:rPr>
+        <w:rFonts w:ascii="Wingdings" w:hAnsi="Wingdings" w:hint="default"/>
+      </w:rPr>
+    </w:lvl>
+    <w:lvl w:ilvl="1" w:tplc="04090003" w:tentative="1">
+      <w:start w:val="1"/>
+      <w:numFmt w:val="bullet"/>
+      <w:lvlText w:val="o"/>
+      <w:lvlJc w:val="left"/>
+      <w:pPr>
+        <w:ind w:left="2970" w:hanging="360"/>
+      </w:pPr>
+      <w:rPr>
+        <w:rFonts w:ascii="Courier New" w:hAnsi="Courier New" w:cs="Courier New" w:hint="default"/>
+      </w:rPr>
+    </w:lvl>
+    <w:lvl w:ilvl="2" w:tplc="04090005" w:tentative="1">
+      <w:start w:val="1"/>
+      <w:numFmt w:val="bullet"/>
+      <w:lvlText w:val=""/>
+      <w:lvlJc w:val="left"/>
+      <w:pPr>
+        <w:ind w:left="3690" w:hanging="360"/>
+      </w:pPr>
+      <w:rPr>
+        <w:rFonts w:ascii="Wingdings" w:hAnsi="Wingdings" w:hint="default"/>
+      </w:rPr>
+    </w:lvl>
+    <w:lvl w:ilvl="3" w:tplc="04090001" w:tentative="1">
+      <w:start w:val="1"/>
+      <w:numFmt w:val="bullet"/>
+      <w:lvlText w:val=""/>
+      <w:lvlJc w:val="left"/>
+      <w:pPr>
+        <w:ind w:left="4410" w:hanging="360"/>
+      </w:pPr>
+      <w:rPr>
+        <w:rFonts w:ascii="Symbol" w:hAnsi="Symbol" w:hint="default"/>
+      </w:rPr>
+    </w:lvl>
+    <w:lvl w:ilvl="4" w:tplc="04090003" w:tentative="1">
+      <w:start w:val="1"/>
+      <w:numFmt w:val="bullet"/>
+      <w:lvlText w:val="o"/>
+      <w:lvlJc w:val="left"/>
+      <w:pPr>
+        <w:ind w:left="5130" w:hanging="360"/>
+      </w:pPr>
+      <w:rPr>
+        <w:rFonts w:ascii="Courier New" w:hAnsi="Courier New" w:cs="Courier New" w:hint="default"/>
+      </w:rPr>
+    </w:lvl>
+    <w:lvl w:ilvl="5" w:tplc="04090005" w:tentative="1">
+      <w:start w:val="1"/>
+      <w:numFmt w:val="bullet"/>
+      <w:lvlText w:val=""/>
+      <w:lvlJc w:val="left"/>
+      <w:pPr>
+        <w:ind w:left="5850" w:hanging="360"/>
+      </w:pPr>
+      <w:rPr>
+        <w:rFonts w:ascii="Wingdings" w:hAnsi="Wingdings" w:hint="default"/>
+      </w:rPr>
+    </w:lvl>
+    <w:lvl w:ilvl="6" w:tplc="04090001" w:tentative="1">
+      <w:start w:val="1"/>
+      <w:numFmt w:val="bullet"/>
+      <w:lvlText w:val=""/>
+      <w:lvlJc w:val="left"/>
+      <w:pPr>
+        <w:ind w:left="6570" w:hanging="360"/>
+      </w:pPr>
+      <w:rPr>
+        <w:rFonts w:ascii="Symbol" w:hAnsi="Symbol" w:hint="default"/>
+      </w:rPr>
+    </w:lvl>
+    <w:lvl w:ilvl="7" w:tplc="04090003" w:tentative="1">
+      <w:start w:val="1"/>
+      <w:numFmt w:val="bullet"/>
+      <w:lvlText w:val="o"/>
+      <w:lvlJc w:val="left"/>
+      <w:pPr>
+        <w:ind w:left="7290" w:hanging="360"/>
+      </w:pPr>
+      <w:rPr>
+        <w:rFonts w:ascii="Courier New" w:hAnsi="Courier New" w:cs="Courier New" w:hint="default"/>
+      </w:rPr>
+    </w:lvl>
+    <w:lvl w:ilvl="8" w:tplc="04090005" w:tentative="1">
+      <w:start w:val="1"/>
+      <w:numFmt w:val="bullet"/>
+      <w:lvlText w:val=""/>
+      <w:lvlJc w:val="left"/>
+      <w:pPr>
+        <w:ind w:left="8010" w:hanging="360"/>
+      </w:pPr>
+      <w:rPr>
+        <w:rFonts w:ascii="Wingdings" w:hAnsi="Wingdings" w:hint="default"/>
+      </w:rPr>
+    </w:lvl>
+  </w:abstractNum>
+  <w:abstractNum w:abstractNumId="7" w15:restartNumberingAfterBreak="0">
     <w:nsid w:val="1175620B"/>
     <w:multiLevelType w:val="hybridMultilevel"/>
     <w:tmpl w:val="1B921042"/>
@@ -3065,7 +3884,7 @@
       </w:rPr>
     </w:lvl>
   </w:abstractNum>
-  <w:abstractNum w:abstractNumId="6" w15:restartNumberingAfterBreak="0">
+  <w:abstractNum w:abstractNumId="8" w15:restartNumberingAfterBreak="0">
     <w:nsid w:val="12353115"/>
     <w:multiLevelType w:val="hybridMultilevel"/>
     <w:tmpl w:val="299E19A4"/>
@@ -3178,7 +3997,7 @@
       </w:rPr>
     </w:lvl>
   </w:abstractNum>
-  <w:abstractNum w:abstractNumId="7" w15:restartNumberingAfterBreak="0">
+  <w:abstractNum w:abstractNumId="9" w15:restartNumberingAfterBreak="0">
     <w:nsid w:val="12F97B32"/>
     <w:multiLevelType w:val="hybridMultilevel"/>
     <w:tmpl w:val="21E6B5D4"/>
@@ -3291,7 +4110,7 @@
       </w:rPr>
     </w:lvl>
   </w:abstractNum>
-  <w:abstractNum w:abstractNumId="8" w15:restartNumberingAfterBreak="0">
+  <w:abstractNum w:abstractNumId="10" w15:restartNumberingAfterBreak="0">
     <w:nsid w:val="191A312B"/>
     <w:multiLevelType w:val="multilevel"/>
     <w:tmpl w:val="FAE6ED26"/>
@@ -3404,7 +4223,7 @@
       </w:rPr>
     </w:lvl>
   </w:abstractNum>
-  <w:abstractNum w:abstractNumId="9" w15:restartNumberingAfterBreak="0">
+  <w:abstractNum w:abstractNumId="11" w15:restartNumberingAfterBreak="0">
     <w:nsid w:val="1A887704"/>
     <w:multiLevelType w:val="multilevel"/>
     <w:tmpl w:val="458C7D72"/>
@@ -3517,7 +4336,7 @@
       </w:rPr>
     </w:lvl>
   </w:abstractNum>
-  <w:abstractNum w:abstractNumId="10" w15:restartNumberingAfterBreak="0">
+  <w:abstractNum w:abstractNumId="12" w15:restartNumberingAfterBreak="0">
     <w:nsid w:val="1BDB65CE"/>
     <w:multiLevelType w:val="multilevel"/>
     <w:tmpl w:val="ACC20DD0"/>
@@ -3639,7 +4458,120 @@
       </w:rPr>
     </w:lvl>
   </w:abstractNum>
-  <w:abstractNum w:abstractNumId="11" w15:restartNumberingAfterBreak="0">
+  <w:abstractNum w:abstractNumId="13" w15:restartNumberingAfterBreak="0">
+    <w:nsid w:val="23D72902"/>
+    <w:multiLevelType w:val="hybridMultilevel"/>
+    <w:tmpl w:val="C99AD4FC"/>
+    <w:lvl w:ilvl="0" w:tplc="0409000B">
+      <w:start w:val="1"/>
+      <w:numFmt w:val="bullet"/>
+      <w:lvlText w:val=""/>
+      <w:lvlJc w:val="left"/>
+      <w:pPr>
+        <w:ind w:left="1530" w:hanging="360"/>
+      </w:pPr>
+      <w:rPr>
+        <w:rFonts w:ascii="Wingdings" w:hAnsi="Wingdings" w:hint="default"/>
+      </w:rPr>
+    </w:lvl>
+    <w:lvl w:ilvl="1" w:tplc="04090003" w:tentative="1">
+      <w:start w:val="1"/>
+      <w:numFmt w:val="bullet"/>
+      <w:lvlText w:val="o"/>
+      <w:lvlJc w:val="left"/>
+      <w:pPr>
+        <w:ind w:left="2250" w:hanging="360"/>
+      </w:pPr>
+      <w:rPr>
+        <w:rFonts w:ascii="Courier New" w:hAnsi="Courier New" w:cs="Courier New" w:hint="default"/>
+      </w:rPr>
+    </w:lvl>
+    <w:lvl w:ilvl="2" w:tplc="04090005" w:tentative="1">
+      <w:start w:val="1"/>
+      <w:numFmt w:val="bullet"/>
+      <w:lvlText w:val=""/>
+      <w:lvlJc w:val="left"/>
+      <w:pPr>
+        <w:ind w:left="2970" w:hanging="360"/>
+      </w:pPr>
+      <w:rPr>
+        <w:rFonts w:ascii="Wingdings" w:hAnsi="Wingdings" w:hint="default"/>
+      </w:rPr>
+    </w:lvl>
+    <w:lvl w:ilvl="3" w:tplc="04090001" w:tentative="1">
+      <w:start w:val="1"/>
+      <w:numFmt w:val="bullet"/>
+      <w:lvlText w:val=""/>
+      <w:lvlJc w:val="left"/>
+      <w:pPr>
+        <w:ind w:left="3690" w:hanging="360"/>
+      </w:pPr>
+      <w:rPr>
+        <w:rFonts w:ascii="Symbol" w:hAnsi="Symbol" w:hint="default"/>
+      </w:rPr>
+    </w:lvl>
+    <w:lvl w:ilvl="4" w:tplc="04090003" w:tentative="1">
+      <w:start w:val="1"/>
+      <w:numFmt w:val="bullet"/>
+      <w:lvlText w:val="o"/>
+      <w:lvlJc w:val="left"/>
+      <w:pPr>
+        <w:ind w:left="4410" w:hanging="360"/>
+      </w:pPr>
+      <w:rPr>
+        <w:rFonts w:ascii="Courier New" w:hAnsi="Courier New" w:cs="Courier New" w:hint="default"/>
+      </w:rPr>
+    </w:lvl>
+    <w:lvl w:ilvl="5" w:tplc="04090005" w:tentative="1">
+      <w:start w:val="1"/>
+      <w:numFmt w:val="bullet"/>
+      <w:lvlText w:val=""/>
+      <w:lvlJc w:val="left"/>
+      <w:pPr>
+        <w:ind w:left="5130" w:hanging="360"/>
+      </w:pPr>
+      <w:rPr>
+        <w:rFonts w:ascii="Wingdings" w:hAnsi="Wingdings" w:hint="default"/>
+      </w:rPr>
+    </w:lvl>
+    <w:lvl w:ilvl="6" w:tplc="04090001" w:tentative="1">
+      <w:start w:val="1"/>
+      <w:numFmt w:val="bullet"/>
+      <w:lvlText w:val=""/>
+      <w:lvlJc w:val="left"/>
+      <w:pPr>
+        <w:ind w:left="5850" w:hanging="360"/>
+      </w:pPr>
+      <w:rPr>
+        <w:rFonts w:ascii="Symbol" w:hAnsi="Symbol" w:hint="default"/>
+      </w:rPr>
+    </w:lvl>
+    <w:lvl w:ilvl="7" w:tplc="04090003" w:tentative="1">
+      <w:start w:val="1"/>
+      <w:numFmt w:val="bullet"/>
+      <w:lvlText w:val="o"/>
+      <w:lvlJc w:val="left"/>
+      <w:pPr>
+        <w:ind w:left="6570" w:hanging="360"/>
+      </w:pPr>
+      <w:rPr>
+        <w:rFonts w:ascii="Courier New" w:hAnsi="Courier New" w:cs="Courier New" w:hint="default"/>
+      </w:rPr>
+    </w:lvl>
+    <w:lvl w:ilvl="8" w:tplc="04090005" w:tentative="1">
+      <w:start w:val="1"/>
+      <w:numFmt w:val="bullet"/>
+      <w:lvlText w:val=""/>
+      <w:lvlJc w:val="left"/>
+      <w:pPr>
+        <w:ind w:left="7290" w:hanging="360"/>
+      </w:pPr>
+      <w:rPr>
+        <w:rFonts w:ascii="Wingdings" w:hAnsi="Wingdings" w:hint="default"/>
+      </w:rPr>
+    </w:lvl>
+  </w:abstractNum>
+  <w:abstractNum w:abstractNumId="14" w15:restartNumberingAfterBreak="0">
     <w:nsid w:val="23D7373E"/>
     <w:multiLevelType w:val="multilevel"/>
     <w:tmpl w:val="0CF8E9C8"/>
@@ -3752,7 +4684,7 @@
       </w:rPr>
     </w:lvl>
   </w:abstractNum>
-  <w:abstractNum w:abstractNumId="12" w15:restartNumberingAfterBreak="0">
+  <w:abstractNum w:abstractNumId="15" w15:restartNumberingAfterBreak="0">
     <w:nsid w:val="24A92D50"/>
     <w:multiLevelType w:val="hybridMultilevel"/>
     <w:tmpl w:val="9D0EA622"/>
@@ -3841,7 +4773,7 @@
       </w:pPr>
     </w:lvl>
   </w:abstractNum>
-  <w:abstractNum w:abstractNumId="13" w15:restartNumberingAfterBreak="0">
+  <w:abstractNum w:abstractNumId="16" w15:restartNumberingAfterBreak="0">
     <w:nsid w:val="25001A49"/>
     <w:multiLevelType w:val="hybridMultilevel"/>
     <w:tmpl w:val="B928E6B0"/>
@@ -3954,7 +4886,7 @@
       </w:rPr>
     </w:lvl>
   </w:abstractNum>
-  <w:abstractNum w:abstractNumId="14" w15:restartNumberingAfterBreak="0">
+  <w:abstractNum w:abstractNumId="17" w15:restartNumberingAfterBreak="0">
     <w:nsid w:val="25B54937"/>
     <w:multiLevelType w:val="multilevel"/>
     <w:tmpl w:val="21EA781C"/>
@@ -4067,7 +4999,7 @@
       </w:rPr>
     </w:lvl>
   </w:abstractNum>
-  <w:abstractNum w:abstractNumId="15" w15:restartNumberingAfterBreak="0">
+  <w:abstractNum w:abstractNumId="18" w15:restartNumberingAfterBreak="0">
     <w:nsid w:val="270B7949"/>
     <w:multiLevelType w:val="hybridMultilevel"/>
     <w:tmpl w:val="5E1CBE16"/>
@@ -4180,7 +5112,7 @@
       </w:rPr>
     </w:lvl>
   </w:abstractNum>
-  <w:abstractNum w:abstractNumId="16" w15:restartNumberingAfterBreak="0">
+  <w:abstractNum w:abstractNumId="19" w15:restartNumberingAfterBreak="0">
     <w:nsid w:val="2B1B76B1"/>
     <w:multiLevelType w:val="multilevel"/>
     <w:tmpl w:val="86D2C682"/>
@@ -4293,7 +5225,7 @@
       </w:rPr>
     </w:lvl>
   </w:abstractNum>
-  <w:abstractNum w:abstractNumId="17" w15:restartNumberingAfterBreak="0">
+  <w:abstractNum w:abstractNumId="20" w15:restartNumberingAfterBreak="0">
     <w:nsid w:val="2C1D14D3"/>
     <w:multiLevelType w:val="hybridMultilevel"/>
     <w:tmpl w:val="EF841EA8"/>
@@ -4406,7 +5338,7 @@
       </w:rPr>
     </w:lvl>
   </w:abstractNum>
-  <w:abstractNum w:abstractNumId="18" w15:restartNumberingAfterBreak="0">
+  <w:abstractNum w:abstractNumId="21" w15:restartNumberingAfterBreak="0">
     <w:nsid w:val="2DD1711A"/>
     <w:multiLevelType w:val="multilevel"/>
     <w:tmpl w:val="96A6FB6A"/>
@@ -4519,7 +5451,7 @@
       </w:rPr>
     </w:lvl>
   </w:abstractNum>
-  <w:abstractNum w:abstractNumId="19" w15:restartNumberingAfterBreak="0">
+  <w:abstractNum w:abstractNumId="22" w15:restartNumberingAfterBreak="0">
     <w:nsid w:val="3A092338"/>
     <w:multiLevelType w:val="multilevel"/>
     <w:tmpl w:val="CE8A2D58"/>
@@ -4632,7 +5564,7 @@
       </w:rPr>
     </w:lvl>
   </w:abstractNum>
-  <w:abstractNum w:abstractNumId="20" w15:restartNumberingAfterBreak="0">
+  <w:abstractNum w:abstractNumId="23" w15:restartNumberingAfterBreak="0">
     <w:nsid w:val="3B8C381F"/>
     <w:multiLevelType w:val="multilevel"/>
     <w:tmpl w:val="7FEAC2C0"/>
@@ -4745,7 +5677,7 @@
       </w:rPr>
     </w:lvl>
   </w:abstractNum>
-  <w:abstractNum w:abstractNumId="21" w15:restartNumberingAfterBreak="0">
+  <w:abstractNum w:abstractNumId="24" w15:restartNumberingAfterBreak="0">
     <w:nsid w:val="3BF61F67"/>
     <w:multiLevelType w:val="hybridMultilevel"/>
     <w:tmpl w:val="9B3484AA"/>
@@ -4858,7 +5790,7 @@
       </w:rPr>
     </w:lvl>
   </w:abstractNum>
-  <w:abstractNum w:abstractNumId="22" w15:restartNumberingAfterBreak="0">
+  <w:abstractNum w:abstractNumId="25" w15:restartNumberingAfterBreak="0">
     <w:nsid w:val="41B20E6D"/>
     <w:multiLevelType w:val="hybridMultilevel"/>
     <w:tmpl w:val="0B423E54"/>
@@ -4971,7 +5903,7 @@
       </w:rPr>
     </w:lvl>
   </w:abstractNum>
-  <w:abstractNum w:abstractNumId="23" w15:restartNumberingAfterBreak="0">
+  <w:abstractNum w:abstractNumId="26" w15:restartNumberingAfterBreak="0">
     <w:nsid w:val="41F80C2F"/>
     <w:multiLevelType w:val="hybridMultilevel"/>
     <w:tmpl w:val="F392F076"/>
@@ -5084,7 +6016,7 @@
       </w:rPr>
     </w:lvl>
   </w:abstractNum>
-  <w:abstractNum w:abstractNumId="24" w15:restartNumberingAfterBreak="0">
+  <w:abstractNum w:abstractNumId="27" w15:restartNumberingAfterBreak="0">
     <w:nsid w:val="431B27CA"/>
     <w:multiLevelType w:val="multilevel"/>
     <w:tmpl w:val="59801238"/>
@@ -5233,7 +6165,7 @@
       </w:rPr>
     </w:lvl>
   </w:abstractNum>
-  <w:abstractNum w:abstractNumId="25" w15:restartNumberingAfterBreak="0">
+  <w:abstractNum w:abstractNumId="28" w15:restartNumberingAfterBreak="0">
     <w:nsid w:val="44B63C75"/>
     <w:multiLevelType w:val="hybridMultilevel"/>
     <w:tmpl w:val="D850362C"/>
@@ -5346,7 +6278,7 @@
       </w:rPr>
     </w:lvl>
   </w:abstractNum>
-  <w:abstractNum w:abstractNumId="26" w15:restartNumberingAfterBreak="0">
+  <w:abstractNum w:abstractNumId="29" w15:restartNumberingAfterBreak="0">
     <w:nsid w:val="461E41E0"/>
     <w:multiLevelType w:val="multilevel"/>
     <w:tmpl w:val="CBFABBF2"/>
@@ -5459,7 +6391,120 @@
       </w:rPr>
     </w:lvl>
   </w:abstractNum>
-  <w:abstractNum w:abstractNumId="27" w15:restartNumberingAfterBreak="0">
+  <w:abstractNum w:abstractNumId="30" w15:restartNumberingAfterBreak="0">
+    <w:nsid w:val="491F7A28"/>
+    <w:multiLevelType w:val="hybridMultilevel"/>
+    <w:tmpl w:val="58FC38D4"/>
+    <w:lvl w:ilvl="0" w:tplc="04090001">
+      <w:start w:val="1"/>
+      <w:numFmt w:val="bullet"/>
+      <w:lvlText w:val=""/>
+      <w:lvlJc w:val="left"/>
+      <w:pPr>
+        <w:ind w:left="1440" w:hanging="360"/>
+      </w:pPr>
+      <w:rPr>
+        <w:rFonts w:ascii="Symbol" w:hAnsi="Symbol" w:hint="default"/>
+      </w:rPr>
+    </w:lvl>
+    <w:lvl w:ilvl="1" w:tplc="04090003" w:tentative="1">
+      <w:start w:val="1"/>
+      <w:numFmt w:val="bullet"/>
+      <w:lvlText w:val="o"/>
+      <w:lvlJc w:val="left"/>
+      <w:pPr>
+        <w:ind w:left="2160" w:hanging="360"/>
+      </w:pPr>
+      <w:rPr>
+        <w:rFonts w:ascii="Courier New" w:hAnsi="Courier New" w:cs="Courier New" w:hint="default"/>
+      </w:rPr>
+    </w:lvl>
+    <w:lvl w:ilvl="2" w:tplc="04090005" w:tentative="1">
+      <w:start w:val="1"/>
+      <w:numFmt w:val="bullet"/>
+      <w:lvlText w:val=""/>
+      <w:lvlJc w:val="left"/>
+      <w:pPr>
+        <w:ind w:left="2880" w:hanging="360"/>
+      </w:pPr>
+      <w:rPr>
+        <w:rFonts w:ascii="Wingdings" w:hAnsi="Wingdings" w:hint="default"/>
+      </w:rPr>
+    </w:lvl>
+    <w:lvl w:ilvl="3" w:tplc="04090001" w:tentative="1">
+      <w:start w:val="1"/>
+      <w:numFmt w:val="bullet"/>
+      <w:lvlText w:val=""/>
+      <w:lvlJc w:val="left"/>
+      <w:pPr>
+        <w:ind w:left="3600" w:hanging="360"/>
+      </w:pPr>
+      <w:rPr>
+        <w:rFonts w:ascii="Symbol" w:hAnsi="Symbol" w:hint="default"/>
+      </w:rPr>
+    </w:lvl>
+    <w:lvl w:ilvl="4" w:tplc="04090003" w:tentative="1">
+      <w:start w:val="1"/>
+      <w:numFmt w:val="bullet"/>
+      <w:lvlText w:val="o"/>
+      <w:lvlJc w:val="left"/>
+      <w:pPr>
+        <w:ind w:left="4320" w:hanging="360"/>
+      </w:pPr>
+      <w:rPr>
+        <w:rFonts w:ascii="Courier New" w:hAnsi="Courier New" w:cs="Courier New" w:hint="default"/>
+      </w:rPr>
+    </w:lvl>
+    <w:lvl w:ilvl="5" w:tplc="04090005" w:tentative="1">
+      <w:start w:val="1"/>
+      <w:numFmt w:val="bullet"/>
+      <w:lvlText w:val=""/>
+      <w:lvlJc w:val="left"/>
+      <w:pPr>
+        <w:ind w:left="5040" w:hanging="360"/>
+      </w:pPr>
+      <w:rPr>
+        <w:rFonts w:ascii="Wingdings" w:hAnsi="Wingdings" w:hint="default"/>
+      </w:rPr>
+    </w:lvl>
+    <w:lvl w:ilvl="6" w:tplc="04090001" w:tentative="1">
+      <w:start w:val="1"/>
+      <w:numFmt w:val="bullet"/>
+      <w:lvlText w:val=""/>
+      <w:lvlJc w:val="left"/>
+      <w:pPr>
+        <w:ind w:left="5760" w:hanging="360"/>
+      </w:pPr>
+      <w:rPr>
+        <w:rFonts w:ascii="Symbol" w:hAnsi="Symbol" w:hint="default"/>
+      </w:rPr>
+    </w:lvl>
+    <w:lvl w:ilvl="7" w:tplc="04090003" w:tentative="1">
+      <w:start w:val="1"/>
+      <w:numFmt w:val="bullet"/>
+      <w:lvlText w:val="o"/>
+      <w:lvlJc w:val="left"/>
+      <w:pPr>
+        <w:ind w:left="6480" w:hanging="360"/>
+      </w:pPr>
+      <w:rPr>
+        <w:rFonts w:ascii="Courier New" w:hAnsi="Courier New" w:cs="Courier New" w:hint="default"/>
+      </w:rPr>
+    </w:lvl>
+    <w:lvl w:ilvl="8" w:tplc="04090005" w:tentative="1">
+      <w:start w:val="1"/>
+      <w:numFmt w:val="bullet"/>
+      <w:lvlText w:val=""/>
+      <w:lvlJc w:val="left"/>
+      <w:pPr>
+        <w:ind w:left="7200" w:hanging="360"/>
+      </w:pPr>
+      <w:rPr>
+        <w:rFonts w:ascii="Wingdings" w:hAnsi="Wingdings" w:hint="default"/>
+      </w:rPr>
+    </w:lvl>
+  </w:abstractNum>
+  <w:abstractNum w:abstractNumId="31" w15:restartNumberingAfterBreak="0">
     <w:nsid w:val="4EC359FA"/>
     <w:multiLevelType w:val="hybridMultilevel"/>
     <w:tmpl w:val="849AAD54"/>
@@ -5550,7 +6595,7 @@
       </w:pPr>
     </w:lvl>
   </w:abstractNum>
-  <w:abstractNum w:abstractNumId="28" w15:restartNumberingAfterBreak="0">
+  <w:abstractNum w:abstractNumId="32" w15:restartNumberingAfterBreak="0">
     <w:nsid w:val="517414BE"/>
     <w:multiLevelType w:val="hybridMultilevel"/>
     <w:tmpl w:val="BF0EF61C"/>
@@ -5663,7 +6708,7 @@
       </w:rPr>
     </w:lvl>
   </w:abstractNum>
-  <w:abstractNum w:abstractNumId="29" w15:restartNumberingAfterBreak="0">
+  <w:abstractNum w:abstractNumId="33" w15:restartNumberingAfterBreak="0">
     <w:nsid w:val="51BF59F9"/>
     <w:multiLevelType w:val="multilevel"/>
     <w:tmpl w:val="BAB8C388"/>
@@ -5776,7 +6821,7 @@
       </w:rPr>
     </w:lvl>
   </w:abstractNum>
-  <w:abstractNum w:abstractNumId="30" w15:restartNumberingAfterBreak="0">
+  <w:abstractNum w:abstractNumId="34" w15:restartNumberingAfterBreak="0">
     <w:nsid w:val="52A6030B"/>
     <w:multiLevelType w:val="hybridMultilevel"/>
     <w:tmpl w:val="23605B06"/>
@@ -5889,7 +6934,7 @@
       </w:rPr>
     </w:lvl>
   </w:abstractNum>
-  <w:abstractNum w:abstractNumId="31" w15:restartNumberingAfterBreak="0">
+  <w:abstractNum w:abstractNumId="35" w15:restartNumberingAfterBreak="0">
     <w:nsid w:val="53F94573"/>
     <w:multiLevelType w:val="multilevel"/>
     <w:tmpl w:val="0D8E67D2"/>
@@ -6002,7 +7047,7 @@
       </w:rPr>
     </w:lvl>
   </w:abstractNum>
-  <w:abstractNum w:abstractNumId="32" w15:restartNumberingAfterBreak="0">
+  <w:abstractNum w:abstractNumId="36" w15:restartNumberingAfterBreak="0">
     <w:nsid w:val="55445A25"/>
     <w:multiLevelType w:val="hybridMultilevel"/>
     <w:tmpl w:val="1C0C5F66"/>
@@ -6115,7 +7160,7 @@
       </w:rPr>
     </w:lvl>
   </w:abstractNum>
-  <w:abstractNum w:abstractNumId="33" w15:restartNumberingAfterBreak="0">
+  <w:abstractNum w:abstractNumId="37" w15:restartNumberingAfterBreak="0">
     <w:nsid w:val="57FD463D"/>
     <w:multiLevelType w:val="hybridMultilevel"/>
     <w:tmpl w:val="D0D8A4BC"/>
@@ -6228,7 +7273,120 @@
       </w:rPr>
     </w:lvl>
   </w:abstractNum>
-  <w:abstractNum w:abstractNumId="34" w15:restartNumberingAfterBreak="0">
+  <w:abstractNum w:abstractNumId="38" w15:restartNumberingAfterBreak="0">
+    <w:nsid w:val="59210D83"/>
+    <w:multiLevelType w:val="hybridMultilevel"/>
+    <w:tmpl w:val="296C8C8A"/>
+    <w:lvl w:ilvl="0" w:tplc="0409000D">
+      <w:start w:val="1"/>
+      <w:numFmt w:val="bullet"/>
+      <w:lvlText w:val=""/>
+      <w:lvlJc w:val="left"/>
+      <w:pPr>
+        <w:ind w:left="1530" w:hanging="360"/>
+      </w:pPr>
+      <w:rPr>
+        <w:rFonts w:ascii="Wingdings" w:hAnsi="Wingdings" w:hint="default"/>
+      </w:rPr>
+    </w:lvl>
+    <w:lvl w:ilvl="1" w:tplc="04090003" w:tentative="1">
+      <w:start w:val="1"/>
+      <w:numFmt w:val="bullet"/>
+      <w:lvlText w:val="o"/>
+      <w:lvlJc w:val="left"/>
+      <w:pPr>
+        <w:ind w:left="2250" w:hanging="360"/>
+      </w:pPr>
+      <w:rPr>
+        <w:rFonts w:ascii="Courier New" w:hAnsi="Courier New" w:cs="Courier New" w:hint="default"/>
+      </w:rPr>
+    </w:lvl>
+    <w:lvl w:ilvl="2" w:tplc="04090005" w:tentative="1">
+      <w:start w:val="1"/>
+      <w:numFmt w:val="bullet"/>
+      <w:lvlText w:val=""/>
+      <w:lvlJc w:val="left"/>
+      <w:pPr>
+        <w:ind w:left="2970" w:hanging="360"/>
+      </w:pPr>
+      <w:rPr>
+        <w:rFonts w:ascii="Wingdings" w:hAnsi="Wingdings" w:hint="default"/>
+      </w:rPr>
+    </w:lvl>
+    <w:lvl w:ilvl="3" w:tplc="04090001" w:tentative="1">
+      <w:start w:val="1"/>
+      <w:numFmt w:val="bullet"/>
+      <w:lvlText w:val=""/>
+      <w:lvlJc w:val="left"/>
+      <w:pPr>
+        <w:ind w:left="3690" w:hanging="360"/>
+      </w:pPr>
+      <w:rPr>
+        <w:rFonts w:ascii="Symbol" w:hAnsi="Symbol" w:hint="default"/>
+      </w:rPr>
+    </w:lvl>
+    <w:lvl w:ilvl="4" w:tplc="04090003" w:tentative="1">
+      <w:start w:val="1"/>
+      <w:numFmt w:val="bullet"/>
+      <w:lvlText w:val="o"/>
+      <w:lvlJc w:val="left"/>
+      <w:pPr>
+        <w:ind w:left="4410" w:hanging="360"/>
+      </w:pPr>
+      <w:rPr>
+        <w:rFonts w:ascii="Courier New" w:hAnsi="Courier New" w:cs="Courier New" w:hint="default"/>
+      </w:rPr>
+    </w:lvl>
+    <w:lvl w:ilvl="5" w:tplc="04090005" w:tentative="1">
+      <w:start w:val="1"/>
+      <w:numFmt w:val="bullet"/>
+      <w:lvlText w:val=""/>
+      <w:lvlJc w:val="left"/>
+      <w:pPr>
+        <w:ind w:left="5130" w:hanging="360"/>
+      </w:pPr>
+      <w:rPr>
+        <w:rFonts w:ascii="Wingdings" w:hAnsi="Wingdings" w:hint="default"/>
+      </w:rPr>
+    </w:lvl>
+    <w:lvl w:ilvl="6" w:tplc="04090001" w:tentative="1">
+      <w:start w:val="1"/>
+      <w:numFmt w:val="bullet"/>
+      <w:lvlText w:val=""/>
+      <w:lvlJc w:val="left"/>
+      <w:pPr>
+        <w:ind w:left="5850" w:hanging="360"/>
+      </w:pPr>
+      <w:rPr>
+        <w:rFonts w:ascii="Symbol" w:hAnsi="Symbol" w:hint="default"/>
+      </w:rPr>
+    </w:lvl>
+    <w:lvl w:ilvl="7" w:tplc="04090003" w:tentative="1">
+      <w:start w:val="1"/>
+      <w:numFmt w:val="bullet"/>
+      <w:lvlText w:val="o"/>
+      <w:lvlJc w:val="left"/>
+      <w:pPr>
+        <w:ind w:left="6570" w:hanging="360"/>
+      </w:pPr>
+      <w:rPr>
+        <w:rFonts w:ascii="Courier New" w:hAnsi="Courier New" w:cs="Courier New" w:hint="default"/>
+      </w:rPr>
+    </w:lvl>
+    <w:lvl w:ilvl="8" w:tplc="04090005" w:tentative="1">
+      <w:start w:val="1"/>
+      <w:numFmt w:val="bullet"/>
+      <w:lvlText w:val=""/>
+      <w:lvlJc w:val="left"/>
+      <w:pPr>
+        <w:ind w:left="7290" w:hanging="360"/>
+      </w:pPr>
+      <w:rPr>
+        <w:rFonts w:ascii="Wingdings" w:hAnsi="Wingdings" w:hint="default"/>
+      </w:rPr>
+    </w:lvl>
+  </w:abstractNum>
+  <w:abstractNum w:abstractNumId="39" w15:restartNumberingAfterBreak="0">
     <w:nsid w:val="595965AC"/>
     <w:multiLevelType w:val="hybridMultilevel"/>
     <w:tmpl w:val="64BAA99A"/>
@@ -6341,7 +7499,7 @@
       </w:rPr>
     </w:lvl>
   </w:abstractNum>
-  <w:abstractNum w:abstractNumId="35" w15:restartNumberingAfterBreak="0">
+  <w:abstractNum w:abstractNumId="40" w15:restartNumberingAfterBreak="0">
     <w:nsid w:val="5BD9567C"/>
     <w:multiLevelType w:val="hybridMultilevel"/>
     <w:tmpl w:val="1A22000C"/>
@@ -6454,7 +7612,7 @@
       </w:rPr>
     </w:lvl>
   </w:abstractNum>
-  <w:abstractNum w:abstractNumId="36" w15:restartNumberingAfterBreak="0">
+  <w:abstractNum w:abstractNumId="41" w15:restartNumberingAfterBreak="0">
     <w:nsid w:val="62B334E7"/>
     <w:multiLevelType w:val="hybridMultilevel"/>
     <w:tmpl w:val="5A2CC0A2"/>
@@ -6567,7 +7725,7 @@
       </w:rPr>
     </w:lvl>
   </w:abstractNum>
-  <w:abstractNum w:abstractNumId="37" w15:restartNumberingAfterBreak="0">
+  <w:abstractNum w:abstractNumId="42" w15:restartNumberingAfterBreak="0">
     <w:nsid w:val="6338269B"/>
     <w:multiLevelType w:val="hybridMultilevel"/>
     <w:tmpl w:val="BB4AB818"/>
@@ -6680,7 +7838,7 @@
       </w:rPr>
     </w:lvl>
   </w:abstractNum>
-  <w:abstractNum w:abstractNumId="38" w15:restartNumberingAfterBreak="0">
+  <w:abstractNum w:abstractNumId="43" w15:restartNumberingAfterBreak="0">
     <w:nsid w:val="63F878AE"/>
     <w:multiLevelType w:val="multilevel"/>
     <w:tmpl w:val="D52A40AA"/>
@@ -6797,7 +7955,7 @@
       </w:pPr>
     </w:lvl>
   </w:abstractNum>
-  <w:abstractNum w:abstractNumId="39" w15:restartNumberingAfterBreak="0">
+  <w:abstractNum w:abstractNumId="44" w15:restartNumberingAfterBreak="0">
     <w:nsid w:val="646F362C"/>
     <w:multiLevelType w:val="hybridMultilevel"/>
     <w:tmpl w:val="E6EC87C0"/>
@@ -6910,7 +8068,7 @@
       </w:rPr>
     </w:lvl>
   </w:abstractNum>
-  <w:abstractNum w:abstractNumId="40" w15:restartNumberingAfterBreak="0">
+  <w:abstractNum w:abstractNumId="45" w15:restartNumberingAfterBreak="0">
     <w:nsid w:val="64F01635"/>
     <w:multiLevelType w:val="multilevel"/>
     <w:tmpl w:val="53E01BE8"/>
@@ -7032,7 +8190,7 @@
       </w:rPr>
     </w:lvl>
   </w:abstractNum>
-  <w:abstractNum w:abstractNumId="41" w15:restartNumberingAfterBreak="0">
+  <w:abstractNum w:abstractNumId="46" w15:restartNumberingAfterBreak="0">
     <w:nsid w:val="651A539F"/>
     <w:multiLevelType w:val="hybridMultilevel"/>
     <w:tmpl w:val="5D445CB8"/>
@@ -7145,7 +8303,7 @@
       </w:rPr>
     </w:lvl>
   </w:abstractNum>
-  <w:abstractNum w:abstractNumId="42" w15:restartNumberingAfterBreak="0">
+  <w:abstractNum w:abstractNumId="47" w15:restartNumberingAfterBreak="0">
     <w:nsid w:val="66202C9E"/>
     <w:multiLevelType w:val="multilevel"/>
     <w:tmpl w:val="AC48EC7A"/>
@@ -7258,7 +8416,7 @@
       </w:rPr>
     </w:lvl>
   </w:abstractNum>
-  <w:abstractNum w:abstractNumId="43" w15:restartNumberingAfterBreak="0">
+  <w:abstractNum w:abstractNumId="48" w15:restartNumberingAfterBreak="0">
     <w:nsid w:val="662562A1"/>
     <w:multiLevelType w:val="hybridMultilevel"/>
     <w:tmpl w:val="FAE602F4"/>
@@ -7371,7 +8529,7 @@
       </w:rPr>
     </w:lvl>
   </w:abstractNum>
-  <w:abstractNum w:abstractNumId="44" w15:restartNumberingAfterBreak="0">
+  <w:abstractNum w:abstractNumId="49" w15:restartNumberingAfterBreak="0">
     <w:nsid w:val="6C7E63B6"/>
     <w:multiLevelType w:val="hybridMultilevel"/>
     <w:tmpl w:val="73E823F4"/>
@@ -7485,7 +8643,7 @@
       </w:rPr>
     </w:lvl>
   </w:abstractNum>
-  <w:abstractNum w:abstractNumId="45" w15:restartNumberingAfterBreak="0">
+  <w:abstractNum w:abstractNumId="50" w15:restartNumberingAfterBreak="0">
     <w:nsid w:val="70B82584"/>
     <w:multiLevelType w:val="multilevel"/>
     <w:tmpl w:val="C1124300"/>
@@ -7598,7 +8756,7 @@
       </w:rPr>
     </w:lvl>
   </w:abstractNum>
-  <w:abstractNum w:abstractNumId="46" w15:restartNumberingAfterBreak="0">
+  <w:abstractNum w:abstractNumId="51" w15:restartNumberingAfterBreak="0">
     <w:nsid w:val="725A42C0"/>
     <w:multiLevelType w:val="hybridMultilevel"/>
     <w:tmpl w:val="F5EE4466"/>
@@ -7711,7 +8869,120 @@
       </w:rPr>
     </w:lvl>
   </w:abstractNum>
-  <w:abstractNum w:abstractNumId="47" w15:restartNumberingAfterBreak="0">
+  <w:abstractNum w:abstractNumId="52" w15:restartNumberingAfterBreak="0">
+    <w:nsid w:val="78536CB8"/>
+    <w:multiLevelType w:val="hybridMultilevel"/>
+    <w:tmpl w:val="4710956C"/>
+    <w:lvl w:ilvl="0" w:tplc="04090001">
+      <w:start w:val="1"/>
+      <w:numFmt w:val="bullet"/>
+      <w:lvlText w:val=""/>
+      <w:lvlJc w:val="left"/>
+      <w:pPr>
+        <w:ind w:left="1890" w:hanging="360"/>
+      </w:pPr>
+      <w:rPr>
+        <w:rFonts w:ascii="Symbol" w:hAnsi="Symbol" w:hint="default"/>
+      </w:rPr>
+    </w:lvl>
+    <w:lvl w:ilvl="1" w:tplc="04090003" w:tentative="1">
+      <w:start w:val="1"/>
+      <w:numFmt w:val="bullet"/>
+      <w:lvlText w:val="o"/>
+      <w:lvlJc w:val="left"/>
+      <w:pPr>
+        <w:ind w:left="2610" w:hanging="360"/>
+      </w:pPr>
+      <w:rPr>
+        <w:rFonts w:ascii="Courier New" w:hAnsi="Courier New" w:cs="Courier New" w:hint="default"/>
+      </w:rPr>
+    </w:lvl>
+    <w:lvl w:ilvl="2" w:tplc="04090005" w:tentative="1">
+      <w:start w:val="1"/>
+      <w:numFmt w:val="bullet"/>
+      <w:lvlText w:val=""/>
+      <w:lvlJc w:val="left"/>
+      <w:pPr>
+        <w:ind w:left="3330" w:hanging="360"/>
+      </w:pPr>
+      <w:rPr>
+        <w:rFonts w:ascii="Wingdings" w:hAnsi="Wingdings" w:hint="default"/>
+      </w:rPr>
+    </w:lvl>
+    <w:lvl w:ilvl="3" w:tplc="04090001" w:tentative="1">
+      <w:start w:val="1"/>
+      <w:numFmt w:val="bullet"/>
+      <w:lvlText w:val=""/>
+      <w:lvlJc w:val="left"/>
+      <w:pPr>
+        <w:ind w:left="4050" w:hanging="360"/>
+      </w:pPr>
+      <w:rPr>
+        <w:rFonts w:ascii="Symbol" w:hAnsi="Symbol" w:hint="default"/>
+      </w:rPr>
+    </w:lvl>
+    <w:lvl w:ilvl="4" w:tplc="04090003" w:tentative="1">
+      <w:start w:val="1"/>
+      <w:numFmt w:val="bullet"/>
+      <w:lvlText w:val="o"/>
+      <w:lvlJc w:val="left"/>
+      <w:pPr>
+        <w:ind w:left="4770" w:hanging="360"/>
+      </w:pPr>
+      <w:rPr>
+        <w:rFonts w:ascii="Courier New" w:hAnsi="Courier New" w:cs="Courier New" w:hint="default"/>
+      </w:rPr>
+    </w:lvl>
+    <w:lvl w:ilvl="5" w:tplc="04090005" w:tentative="1">
+      <w:start w:val="1"/>
+      <w:numFmt w:val="bullet"/>
+      <w:lvlText w:val=""/>
+      <w:lvlJc w:val="left"/>
+      <w:pPr>
+        <w:ind w:left="5490" w:hanging="360"/>
+      </w:pPr>
+      <w:rPr>
+        <w:rFonts w:ascii="Wingdings" w:hAnsi="Wingdings" w:hint="default"/>
+      </w:rPr>
+    </w:lvl>
+    <w:lvl w:ilvl="6" w:tplc="04090001" w:tentative="1">
+      <w:start w:val="1"/>
+      <w:numFmt w:val="bullet"/>
+      <w:lvlText w:val=""/>
+      <w:lvlJc w:val="left"/>
+      <w:pPr>
+        <w:ind w:left="6210" w:hanging="360"/>
+      </w:pPr>
+      <w:rPr>
+        <w:rFonts w:ascii="Symbol" w:hAnsi="Symbol" w:hint="default"/>
+      </w:rPr>
+    </w:lvl>
+    <w:lvl w:ilvl="7" w:tplc="04090003" w:tentative="1">
+      <w:start w:val="1"/>
+      <w:numFmt w:val="bullet"/>
+      <w:lvlText w:val="o"/>
+      <w:lvlJc w:val="left"/>
+      <w:pPr>
+        <w:ind w:left="6930" w:hanging="360"/>
+      </w:pPr>
+      <w:rPr>
+        <w:rFonts w:ascii="Courier New" w:hAnsi="Courier New" w:cs="Courier New" w:hint="default"/>
+      </w:rPr>
+    </w:lvl>
+    <w:lvl w:ilvl="8" w:tplc="04090005" w:tentative="1">
+      <w:start w:val="1"/>
+      <w:numFmt w:val="bullet"/>
+      <w:lvlText w:val=""/>
+      <w:lvlJc w:val="left"/>
+      <w:pPr>
+        <w:ind w:left="7650" w:hanging="360"/>
+      </w:pPr>
+      <w:rPr>
+        <w:rFonts w:ascii="Wingdings" w:hAnsi="Wingdings" w:hint="default"/>
+      </w:rPr>
+    </w:lvl>
+  </w:abstractNum>
+  <w:abstractNum w:abstractNumId="53" w15:restartNumberingAfterBreak="0">
     <w:nsid w:val="7A5429F0"/>
     <w:multiLevelType w:val="multilevel"/>
     <w:tmpl w:val="2D06AF20"/>
@@ -7824,7 +9095,7 @@
       </w:rPr>
     </w:lvl>
   </w:abstractNum>
-  <w:abstractNum w:abstractNumId="48" w15:restartNumberingAfterBreak="0">
+  <w:abstractNum w:abstractNumId="54" w15:restartNumberingAfterBreak="0">
     <w:nsid w:val="7E1D03B8"/>
     <w:multiLevelType w:val="hybridMultilevel"/>
     <w:tmpl w:val="A6269890"/>
@@ -7938,157 +9209,175 @@
     </w:lvl>
   </w:abstractNum>
   <w:num w:numId="1" w16cid:durableId="782305131">
-    <w:abstractNumId w:val="12"/>
+    <w:abstractNumId w:val="15"/>
   </w:num>
   <w:num w:numId="2" w16cid:durableId="836532590">
-    <w:abstractNumId w:val="27"/>
+    <w:abstractNumId w:val="31"/>
   </w:num>
   <w:num w:numId="3" w16cid:durableId="1421682944">
-    <w:abstractNumId w:val="3"/>
+    <w:abstractNumId w:val="4"/>
   </w:num>
   <w:num w:numId="4" w16cid:durableId="1140272520">
     <w:abstractNumId w:val="0"/>
   </w:num>
   <w:num w:numId="5" w16cid:durableId="182938384">
+    <w:abstractNumId w:val="36"/>
+  </w:num>
+  <w:num w:numId="6" w16cid:durableId="379669433">
+    <w:abstractNumId w:val="9"/>
+  </w:num>
+  <w:num w:numId="7" w16cid:durableId="655844549">
+    <w:abstractNumId w:val="44"/>
+  </w:num>
+  <w:num w:numId="8" w16cid:durableId="2047681392">
+    <w:abstractNumId w:val="26"/>
+  </w:num>
+  <w:num w:numId="9" w16cid:durableId="1501773165">
+    <w:abstractNumId w:val="51"/>
+  </w:num>
+  <w:num w:numId="10" w16cid:durableId="619533656">
+    <w:abstractNumId w:val="25"/>
+  </w:num>
+  <w:num w:numId="11" w16cid:durableId="695236571">
+    <w:abstractNumId w:val="27"/>
+  </w:num>
+  <w:num w:numId="12" w16cid:durableId="1921062149">
+    <w:abstractNumId w:val="49"/>
+  </w:num>
+  <w:num w:numId="13" w16cid:durableId="1229462422">
+    <w:abstractNumId w:val="5"/>
+  </w:num>
+  <w:num w:numId="14" w16cid:durableId="1341351012">
+    <w:abstractNumId w:val="34"/>
+  </w:num>
+  <w:num w:numId="15" w16cid:durableId="387530141">
+    <w:abstractNumId w:val="43"/>
+  </w:num>
+  <w:num w:numId="16" w16cid:durableId="422729405">
     <w:abstractNumId w:val="32"/>
   </w:num>
-  <w:num w:numId="6" w16cid:durableId="379669433">
+  <w:num w:numId="17" w16cid:durableId="1265117036">
     <w:abstractNumId w:val="7"/>
   </w:num>
-  <w:num w:numId="7" w16cid:durableId="655844549">
+  <w:num w:numId="18" w16cid:durableId="1825856850">
+    <w:abstractNumId w:val="48"/>
+  </w:num>
+  <w:num w:numId="19" w16cid:durableId="1431269787">
+    <w:abstractNumId w:val="8"/>
+  </w:num>
+  <w:num w:numId="20" w16cid:durableId="100801398">
+    <w:abstractNumId w:val="16"/>
+  </w:num>
+  <w:num w:numId="21" w16cid:durableId="1032652630">
+    <w:abstractNumId w:val="18"/>
+  </w:num>
+  <w:num w:numId="22" w16cid:durableId="223956182">
+    <w:abstractNumId w:val="41"/>
+  </w:num>
+  <w:num w:numId="23" w16cid:durableId="1873150618">
+    <w:abstractNumId w:val="20"/>
+  </w:num>
+  <w:num w:numId="24" w16cid:durableId="990210024">
+    <w:abstractNumId w:val="28"/>
+  </w:num>
+  <w:num w:numId="25" w16cid:durableId="583799567">
+    <w:abstractNumId w:val="24"/>
+  </w:num>
+  <w:num w:numId="26" w16cid:durableId="628899327">
+    <w:abstractNumId w:val="42"/>
+  </w:num>
+  <w:num w:numId="27" w16cid:durableId="2130932220">
+    <w:abstractNumId w:val="3"/>
+  </w:num>
+  <w:num w:numId="28" w16cid:durableId="1527865473">
+    <w:abstractNumId w:val="33"/>
+  </w:num>
+  <w:num w:numId="29" w16cid:durableId="48111130">
+    <w:abstractNumId w:val="19"/>
+  </w:num>
+  <w:num w:numId="30" w16cid:durableId="661348899">
+    <w:abstractNumId w:val="35"/>
+  </w:num>
+  <w:num w:numId="31" w16cid:durableId="2109809535">
+    <w:abstractNumId w:val="23"/>
+  </w:num>
+  <w:num w:numId="32" w16cid:durableId="1820414273">
+    <w:abstractNumId w:val="29"/>
+  </w:num>
+  <w:num w:numId="33" w16cid:durableId="95641329">
+    <w:abstractNumId w:val="22"/>
+  </w:num>
+  <w:num w:numId="34" w16cid:durableId="1981300012">
+    <w:abstractNumId w:val="50"/>
+  </w:num>
+  <w:num w:numId="35" w16cid:durableId="60955421">
+    <w:abstractNumId w:val="53"/>
+  </w:num>
+  <w:num w:numId="36" w16cid:durableId="737284801">
+    <w:abstractNumId w:val="17"/>
+  </w:num>
+  <w:num w:numId="37" w16cid:durableId="306397726">
+    <w:abstractNumId w:val="14"/>
+  </w:num>
+  <w:num w:numId="38" w16cid:durableId="1480610009">
+    <w:abstractNumId w:val="21"/>
+  </w:num>
+  <w:num w:numId="39" w16cid:durableId="1651985034">
+    <w:abstractNumId w:val="47"/>
+  </w:num>
+  <w:num w:numId="40" w16cid:durableId="63337068">
+    <w:abstractNumId w:val="37"/>
+  </w:num>
+  <w:num w:numId="41" w16cid:durableId="1430934128">
+    <w:abstractNumId w:val="40"/>
+  </w:num>
+  <w:num w:numId="42" w16cid:durableId="1549609796">
+    <w:abstractNumId w:val="54"/>
+  </w:num>
+  <w:num w:numId="43" w16cid:durableId="774978022">
+    <w:abstractNumId w:val="2"/>
+  </w:num>
+  <w:num w:numId="44" w16cid:durableId="2052531288">
+    <w:abstractNumId w:val="11"/>
+  </w:num>
+  <w:num w:numId="45" w16cid:durableId="817573234">
+    <w:abstractNumId w:val="10"/>
+  </w:num>
+  <w:num w:numId="46" w16cid:durableId="1582258777">
     <w:abstractNumId w:val="39"/>
   </w:num>
-  <w:num w:numId="8" w16cid:durableId="2047681392">
-    <w:abstractNumId w:val="23"/>
-  </w:num>
-  <w:num w:numId="9" w16cid:durableId="1501773165">
+  <w:num w:numId="47" w16cid:durableId="526213338">
     <w:abstractNumId w:val="46"/>
   </w:num>
-  <w:num w:numId="10" w16cid:durableId="619533656">
-    <w:abstractNumId w:val="22"/>
+  <w:num w:numId="48" w16cid:durableId="1837837337">
+    <w:abstractNumId w:val="45"/>
   </w:num>
-  <w:num w:numId="11" w16cid:durableId="695236571">
-    <w:abstractNumId w:val="24"/>
+  <w:num w:numId="49" w16cid:durableId="776175092">
+    <w:abstractNumId w:val="12"/>
   </w:num>
-  <w:num w:numId="12" w16cid:durableId="1921062149">
-    <w:abstractNumId w:val="44"/>
+  <w:num w:numId="50" w16cid:durableId="408962715">
+    <w:abstractNumId w:val="38"/>
   </w:num>
-  <w:num w:numId="13" w16cid:durableId="1229462422">
-    <w:abstractNumId w:val="4"/>
-  </w:num>
-  <w:num w:numId="14" w16cid:durableId="1341351012">
+  <w:num w:numId="51" w16cid:durableId="1587612664">
     <w:abstractNumId w:val="30"/>
   </w:num>
-  <w:num w:numId="15" w16cid:durableId="387530141">
-    <w:abstractNumId w:val="38"/>
-  </w:num>
-  <w:num w:numId="16" w16cid:durableId="422729405">
-    <w:abstractNumId w:val="28"/>
-  </w:num>
-  <w:num w:numId="17" w16cid:durableId="1265117036">
-    <w:abstractNumId w:val="5"/>
-  </w:num>
-  <w:num w:numId="18" w16cid:durableId="1825856850">
-    <w:abstractNumId w:val="43"/>
-  </w:num>
-  <w:num w:numId="19" w16cid:durableId="1431269787">
+  <w:num w:numId="52" w16cid:durableId="1919097370">
     <w:abstractNumId w:val="6"/>
   </w:num>
-  <w:num w:numId="20" w16cid:durableId="100801398">
+  <w:num w:numId="53" w16cid:durableId="246355048">
+    <w:abstractNumId w:val="1"/>
+  </w:num>
+  <w:num w:numId="54" w16cid:durableId="1983080205">
     <w:abstractNumId w:val="13"/>
   </w:num>
-  <w:num w:numId="21" w16cid:durableId="1032652630">
-    <w:abstractNumId w:val="15"/>
-  </w:num>
-  <w:num w:numId="22" w16cid:durableId="223956182">
-    <w:abstractNumId w:val="36"/>
-  </w:num>
-  <w:num w:numId="23" w16cid:durableId="1873150618">
-    <w:abstractNumId w:val="17"/>
-  </w:num>
-  <w:num w:numId="24" w16cid:durableId="990210024">
-    <w:abstractNumId w:val="25"/>
-  </w:num>
-  <w:num w:numId="25" w16cid:durableId="583799567">
-    <w:abstractNumId w:val="21"/>
-  </w:num>
-  <w:num w:numId="26" w16cid:durableId="628899327">
-    <w:abstractNumId w:val="37"/>
-  </w:num>
-  <w:num w:numId="27" w16cid:durableId="2130932220">
-    <w:abstractNumId w:val="2"/>
-  </w:num>
-  <w:num w:numId="28" w16cid:durableId="1527865473">
-    <w:abstractNumId w:val="29"/>
-  </w:num>
-  <w:num w:numId="29" w16cid:durableId="48111130">
-    <w:abstractNumId w:val="16"/>
-  </w:num>
-  <w:num w:numId="30" w16cid:durableId="661348899">
-    <w:abstractNumId w:val="31"/>
-  </w:num>
-  <w:num w:numId="31" w16cid:durableId="2109809535">
-    <w:abstractNumId w:val="20"/>
-  </w:num>
-  <w:num w:numId="32" w16cid:durableId="1820414273">
-    <w:abstractNumId w:val="26"/>
-  </w:num>
-  <w:num w:numId="33" w16cid:durableId="95641329">
-    <w:abstractNumId w:val="19"/>
-  </w:num>
-  <w:num w:numId="34" w16cid:durableId="1981300012">
-    <w:abstractNumId w:val="45"/>
-  </w:num>
-  <w:num w:numId="35" w16cid:durableId="60955421">
-    <w:abstractNumId w:val="47"/>
-  </w:num>
-  <w:num w:numId="36" w16cid:durableId="737284801">
-    <w:abstractNumId w:val="14"/>
-  </w:num>
-  <w:num w:numId="37" w16cid:durableId="306397726">
-    <w:abstractNumId w:val="11"/>
-  </w:num>
-  <w:num w:numId="38" w16cid:durableId="1480610009">
-    <w:abstractNumId w:val="18"/>
-  </w:num>
-  <w:num w:numId="39" w16cid:durableId="1651985034">
-    <w:abstractNumId w:val="42"/>
-  </w:num>
-  <w:num w:numId="40" w16cid:durableId="63337068">
-    <w:abstractNumId w:val="33"/>
-  </w:num>
-  <w:num w:numId="41" w16cid:durableId="1430934128">
-    <w:abstractNumId w:val="35"/>
-  </w:num>
-  <w:num w:numId="42" w16cid:durableId="1549609796">
-    <w:abstractNumId w:val="48"/>
-  </w:num>
-  <w:num w:numId="43" w16cid:durableId="774978022">
-    <w:abstractNumId w:val="1"/>
-  </w:num>
-  <w:num w:numId="44" w16cid:durableId="2052531288">
-    <w:abstractNumId w:val="9"/>
-  </w:num>
-  <w:num w:numId="45" w16cid:durableId="817573234">
-    <w:abstractNumId w:val="8"/>
-  </w:num>
-  <w:num w:numId="46" w16cid:durableId="1582258777">
-    <w:abstractNumId w:val="34"/>
-  </w:num>
-  <w:num w:numId="47" w16cid:durableId="526213338">
-    <w:abstractNumId w:val="41"/>
-  </w:num>
-  <w:num w:numId="48" w16cid:durableId="1837837337">
-    <w:abstractNumId w:val="40"/>
-  </w:num>
-  <w:num w:numId="49" w16cid:durableId="776175092">
-    <w:abstractNumId w:val="10"/>
+  <w:num w:numId="55" w16cid:durableId="271130898">
+    <w:abstractNumId w:val="52"/>
   </w:num>
 </w:numbering>
 </file>
 
 <file path=word/styles.xml><?xml version="1.0" encoding="utf-8"?>
-<w:styles xmlns:mc="http://schemas.openxmlformats.org/markup-compatibility/2006" xmlns:r="http://schemas.openxmlformats.org/officeDocument/2006/relationships" xmlns:w="http://schemas.openxmlformats.org/wordprocessingml/2006/main" xmlns:w14="http://schemas.microsoft.com/office/word/2010/wordml" xmlns:w15="http://schemas.microsoft.com/office/word/2012/wordml" xmlns:w16cex="http://schemas.microsoft.com/office/word/2018/wordml/cex" xmlns:w16cid="http://schemas.microsoft.com/office/word/2016/wordml/cid" xmlns:w16="http://schemas.microsoft.com/office/word/2018/wordml" xmlns:w16du="http://schemas.microsoft.com/office/word/2023/wordml/word16du" xmlns:w16sdtdh="http://schemas.microsoft.com/office/word/2020/wordml/sdtdatahash" xmlns:w16se="http://schemas.microsoft.com/office/word/2015/wordml/symex" mc:Ignorable="w14 w15 w16se w16cid w16 w16cex w16sdtdh w16du">
+<w:styles xmlns:mc="http://schemas.openxmlformats.org/markup-compatibility/2006" xmlns:r="http://schemas.openxmlformats.org/officeDocument/2006/relationships" xmlns:w="http://schemas.openxmlformats.org/wordprocessingml/2006/main" xmlns:w14="http://schemas.microsoft.com/office/word/2010/wordml" xmlns:w15="http://schemas.microsoft.com/office/word/2012/wordml" xmlns:w16cex="http://schemas.microsoft.com/office/word/2018/wordml/cex" xmlns:w16cid="http://schemas.microsoft.com/office/word/2016/wordml/cid" xmlns:w16="http://schemas.microsoft.com/office/word/2018/wordml" xmlns:w16du="http://schemas.microsoft.com/office/word/2023/wordml/word16du" xmlns:w16sdtdh="http://schemas.microsoft.com/office/word/2020/wordml/sdtdatahash" xmlns:w16sdtfl="http://schemas.microsoft.com/office/word/2024/wordml/sdtformatlock" xmlns:w16se="http://schemas.microsoft.com/office/word/2015/wordml/symex" mc:Ignorable="w14 w15 w16se w16cid w16 w16cex w16sdtdh w16sdtfl w16du">
   <w:docDefaults>
     <w:rPrDefault>
       <w:rPr>
@@ -8484,15 +9773,16 @@
     <w:lsdException w:name="Unresolved Mention" w:semiHidden="1" w:unhideWhenUsed="1"/>
     <w:lsdException w:name="Smart Link" w:semiHidden="1" w:unhideWhenUsed="1"/>
   </w:latentStyles>
-  <w:style w:type="paragraph" w:default="1" w:styleId="a">
+  <w:style w:type="paragraph" w:default="1" w:styleId="Normal">
     <w:name w:val="Normal"/>
     <w:qFormat/>
+    <w:rsid w:val="00507A7F"/>
   </w:style>
-  <w:style w:type="paragraph" w:styleId="1">
+  <w:style w:type="paragraph" w:styleId="Heading1">
     <w:name w:val="heading 1"/>
-    <w:basedOn w:val="a"/>
-    <w:next w:val="a"/>
-    <w:link w:val="10"/>
+    <w:basedOn w:val="Normal"/>
+    <w:next w:val="Normal"/>
+    <w:link w:val="Heading1Char"/>
     <w:uiPriority w:val="9"/>
     <w:qFormat/>
     <w:rsid w:val="001F53EE"/>
@@ -8509,11 +9799,11 @@
       <w:szCs w:val="40"/>
     </w:rPr>
   </w:style>
-  <w:style w:type="paragraph" w:styleId="2">
+  <w:style w:type="paragraph" w:styleId="Heading2">
     <w:name w:val="heading 2"/>
-    <w:basedOn w:val="a"/>
-    <w:next w:val="a"/>
-    <w:link w:val="20"/>
+    <w:basedOn w:val="Normal"/>
+    <w:next w:val="Normal"/>
+    <w:link w:val="Heading2Char"/>
     <w:uiPriority w:val="9"/>
     <w:unhideWhenUsed/>
     <w:qFormat/>
@@ -8531,11 +9821,11 @@
       <w:szCs w:val="32"/>
     </w:rPr>
   </w:style>
-  <w:style w:type="paragraph" w:styleId="3">
+  <w:style w:type="paragraph" w:styleId="Heading3">
     <w:name w:val="heading 3"/>
-    <w:basedOn w:val="a"/>
-    <w:next w:val="a"/>
-    <w:link w:val="30"/>
+    <w:basedOn w:val="Normal"/>
+    <w:next w:val="Normal"/>
+    <w:link w:val="Heading3Char"/>
     <w:uiPriority w:val="9"/>
     <w:semiHidden/>
     <w:unhideWhenUsed/>
@@ -8554,11 +9844,11 @@
       <w:szCs w:val="28"/>
     </w:rPr>
   </w:style>
-  <w:style w:type="paragraph" w:styleId="4">
+  <w:style w:type="paragraph" w:styleId="Heading4">
     <w:name w:val="heading 4"/>
-    <w:basedOn w:val="a"/>
-    <w:next w:val="a"/>
-    <w:link w:val="40"/>
+    <w:basedOn w:val="Normal"/>
+    <w:next w:val="Normal"/>
+    <w:link w:val="Heading4Char"/>
     <w:uiPriority w:val="9"/>
     <w:semiHidden/>
     <w:unhideWhenUsed/>
@@ -8577,11 +9867,11 @@
       <w:color w:val="0F4761" w:themeColor="accent1" w:themeShade="BF"/>
     </w:rPr>
   </w:style>
-  <w:style w:type="paragraph" w:styleId="5">
+  <w:style w:type="paragraph" w:styleId="Heading5">
     <w:name w:val="heading 5"/>
-    <w:basedOn w:val="a"/>
-    <w:next w:val="a"/>
-    <w:link w:val="50"/>
+    <w:basedOn w:val="Normal"/>
+    <w:next w:val="Normal"/>
+    <w:link w:val="Heading5Char"/>
     <w:uiPriority w:val="9"/>
     <w:semiHidden/>
     <w:unhideWhenUsed/>
@@ -8598,11 +9888,11 @@
       <w:color w:val="0F4761" w:themeColor="accent1" w:themeShade="BF"/>
     </w:rPr>
   </w:style>
-  <w:style w:type="paragraph" w:styleId="6">
+  <w:style w:type="paragraph" w:styleId="Heading6">
     <w:name w:val="heading 6"/>
-    <w:basedOn w:val="a"/>
-    <w:next w:val="a"/>
-    <w:link w:val="60"/>
+    <w:basedOn w:val="Normal"/>
+    <w:next w:val="Normal"/>
+    <w:link w:val="Heading6Char"/>
     <w:uiPriority w:val="9"/>
     <w:semiHidden/>
     <w:unhideWhenUsed/>
@@ -8621,11 +9911,11 @@
       <w:color w:val="595959" w:themeColor="text1" w:themeTint="A6"/>
     </w:rPr>
   </w:style>
-  <w:style w:type="paragraph" w:styleId="7">
+  <w:style w:type="paragraph" w:styleId="Heading7">
     <w:name w:val="heading 7"/>
-    <w:basedOn w:val="a"/>
-    <w:next w:val="a"/>
-    <w:link w:val="70"/>
+    <w:basedOn w:val="Normal"/>
+    <w:next w:val="Normal"/>
+    <w:link w:val="Heading7Char"/>
     <w:uiPriority w:val="9"/>
     <w:semiHidden/>
     <w:unhideWhenUsed/>
@@ -8642,11 +9932,11 @@
       <w:color w:val="595959" w:themeColor="text1" w:themeTint="A6"/>
     </w:rPr>
   </w:style>
-  <w:style w:type="paragraph" w:styleId="8">
+  <w:style w:type="paragraph" w:styleId="Heading8">
     <w:name w:val="heading 8"/>
-    <w:basedOn w:val="a"/>
-    <w:next w:val="a"/>
-    <w:link w:val="80"/>
+    <w:basedOn w:val="Normal"/>
+    <w:next w:val="Normal"/>
+    <w:link w:val="Heading8Char"/>
     <w:uiPriority w:val="9"/>
     <w:semiHidden/>
     <w:unhideWhenUsed/>
@@ -8665,11 +9955,11 @@
       <w:color w:val="272727" w:themeColor="text1" w:themeTint="D8"/>
     </w:rPr>
   </w:style>
-  <w:style w:type="paragraph" w:styleId="9">
+  <w:style w:type="paragraph" w:styleId="Heading9">
     <w:name w:val="heading 9"/>
-    <w:basedOn w:val="a"/>
-    <w:next w:val="a"/>
-    <w:link w:val="90"/>
+    <w:basedOn w:val="Normal"/>
+    <w:next w:val="Normal"/>
+    <w:link w:val="Heading9Char"/>
     <w:uiPriority w:val="9"/>
     <w:semiHidden/>
     <w:unhideWhenUsed/>
@@ -8686,13 +9976,13 @@
       <w:color w:val="272727" w:themeColor="text1" w:themeTint="D8"/>
     </w:rPr>
   </w:style>
-  <w:style w:type="character" w:default="1" w:styleId="a0">
+  <w:style w:type="character" w:default="1" w:styleId="DefaultParagraphFont">
     <w:name w:val="Default Paragraph Font"/>
     <w:uiPriority w:val="1"/>
     <w:semiHidden/>
     <w:unhideWhenUsed/>
   </w:style>
-  <w:style w:type="table" w:default="1" w:styleId="a1">
+  <w:style w:type="table" w:default="1" w:styleId="TableNormal">
     <w:name w:val="Normal Table"/>
     <w:uiPriority w:val="99"/>
     <w:semiHidden/>
@@ -8707,16 +9997,16 @@
       </w:tblCellMar>
     </w:tblPr>
   </w:style>
-  <w:style w:type="numbering" w:default="1" w:styleId="a2">
+  <w:style w:type="numbering" w:default="1" w:styleId="NoList">
     <w:name w:val="No List"/>
     <w:uiPriority w:val="99"/>
     <w:semiHidden/>
     <w:unhideWhenUsed/>
   </w:style>
-  <w:style w:type="character" w:customStyle="1" w:styleId="10">
-    <w:name w:val="Заглавие 1 Знак"/>
-    <w:basedOn w:val="a0"/>
-    <w:link w:val="1"/>
+  <w:style w:type="character" w:customStyle="1" w:styleId="Heading1Char">
+    <w:name w:val="Heading 1 Char"/>
+    <w:basedOn w:val="DefaultParagraphFont"/>
+    <w:link w:val="Heading1"/>
     <w:uiPriority w:val="9"/>
     <w:rsid w:val="001F53EE"/>
     <w:rPr>
@@ -8726,10 +10016,10 @@
       <w:szCs w:val="40"/>
     </w:rPr>
   </w:style>
-  <w:style w:type="character" w:customStyle="1" w:styleId="20">
-    <w:name w:val="Заглавие 2 Знак"/>
-    <w:basedOn w:val="a0"/>
-    <w:link w:val="2"/>
+  <w:style w:type="character" w:customStyle="1" w:styleId="Heading2Char">
+    <w:name w:val="Heading 2 Char"/>
+    <w:basedOn w:val="DefaultParagraphFont"/>
+    <w:link w:val="Heading2"/>
     <w:uiPriority w:val="9"/>
     <w:rsid w:val="001F53EE"/>
     <w:rPr>
@@ -8739,10 +10029,10 @@
       <w:szCs w:val="32"/>
     </w:rPr>
   </w:style>
-  <w:style w:type="character" w:customStyle="1" w:styleId="30">
-    <w:name w:val="Заглавие 3 Знак"/>
-    <w:basedOn w:val="a0"/>
-    <w:link w:val="3"/>
+  <w:style w:type="character" w:customStyle="1" w:styleId="Heading3Char">
+    <w:name w:val="Heading 3 Char"/>
+    <w:basedOn w:val="DefaultParagraphFont"/>
+    <w:link w:val="Heading3"/>
     <w:uiPriority w:val="9"/>
     <w:semiHidden/>
     <w:rsid w:val="001F53EE"/>
@@ -8753,10 +10043,10 @@
       <w:szCs w:val="28"/>
     </w:rPr>
   </w:style>
-  <w:style w:type="character" w:customStyle="1" w:styleId="40">
-    <w:name w:val="Заглавие 4 Знак"/>
-    <w:basedOn w:val="a0"/>
-    <w:link w:val="4"/>
+  <w:style w:type="character" w:customStyle="1" w:styleId="Heading4Char">
+    <w:name w:val="Heading 4 Char"/>
+    <w:basedOn w:val="DefaultParagraphFont"/>
+    <w:link w:val="Heading4"/>
     <w:uiPriority w:val="9"/>
     <w:semiHidden/>
     <w:rsid w:val="001F53EE"/>
@@ -8767,10 +10057,10 @@
       <w:color w:val="0F4761" w:themeColor="accent1" w:themeShade="BF"/>
     </w:rPr>
   </w:style>
-  <w:style w:type="character" w:customStyle="1" w:styleId="50">
-    <w:name w:val="Заглавие 5 Знак"/>
-    <w:basedOn w:val="a0"/>
-    <w:link w:val="5"/>
+  <w:style w:type="character" w:customStyle="1" w:styleId="Heading5Char">
+    <w:name w:val="Heading 5 Char"/>
+    <w:basedOn w:val="DefaultParagraphFont"/>
+    <w:link w:val="Heading5"/>
     <w:uiPriority w:val="9"/>
     <w:semiHidden/>
     <w:rsid w:val="001F53EE"/>
@@ -8779,10 +10069,10 @@
       <w:color w:val="0F4761" w:themeColor="accent1" w:themeShade="BF"/>
     </w:rPr>
   </w:style>
-  <w:style w:type="character" w:customStyle="1" w:styleId="60">
-    <w:name w:val="Заглавие 6 Знак"/>
-    <w:basedOn w:val="a0"/>
-    <w:link w:val="6"/>
+  <w:style w:type="character" w:customStyle="1" w:styleId="Heading6Char">
+    <w:name w:val="Heading 6 Char"/>
+    <w:basedOn w:val="DefaultParagraphFont"/>
+    <w:link w:val="Heading6"/>
     <w:uiPriority w:val="9"/>
     <w:semiHidden/>
     <w:rsid w:val="001F53EE"/>
@@ -8793,10 +10083,10 @@
       <w:color w:val="595959" w:themeColor="text1" w:themeTint="A6"/>
     </w:rPr>
   </w:style>
-  <w:style w:type="character" w:customStyle="1" w:styleId="70">
-    <w:name w:val="Заглавие 7 Знак"/>
-    <w:basedOn w:val="a0"/>
-    <w:link w:val="7"/>
+  <w:style w:type="character" w:customStyle="1" w:styleId="Heading7Char">
+    <w:name w:val="Heading 7 Char"/>
+    <w:basedOn w:val="DefaultParagraphFont"/>
+    <w:link w:val="Heading7"/>
     <w:uiPriority w:val="9"/>
     <w:semiHidden/>
     <w:rsid w:val="001F53EE"/>
@@ -8805,10 +10095,10 @@
       <w:color w:val="595959" w:themeColor="text1" w:themeTint="A6"/>
     </w:rPr>
   </w:style>
-  <w:style w:type="character" w:customStyle="1" w:styleId="80">
-    <w:name w:val="Заглавие 8 Знак"/>
-    <w:basedOn w:val="a0"/>
-    <w:link w:val="8"/>
+  <w:style w:type="character" w:customStyle="1" w:styleId="Heading8Char">
+    <w:name w:val="Heading 8 Char"/>
+    <w:basedOn w:val="DefaultParagraphFont"/>
+    <w:link w:val="Heading8"/>
     <w:uiPriority w:val="9"/>
     <w:semiHidden/>
     <w:rsid w:val="001F53EE"/>
@@ -8819,10 +10109,10 @@
       <w:color w:val="272727" w:themeColor="text1" w:themeTint="D8"/>
     </w:rPr>
   </w:style>
-  <w:style w:type="character" w:customStyle="1" w:styleId="90">
-    <w:name w:val="Заглавие 9 Знак"/>
-    <w:basedOn w:val="a0"/>
-    <w:link w:val="9"/>
+  <w:style w:type="character" w:customStyle="1" w:styleId="Heading9Char">
+    <w:name w:val="Heading 9 Char"/>
+    <w:basedOn w:val="DefaultParagraphFont"/>
+    <w:link w:val="Heading9"/>
     <w:uiPriority w:val="9"/>
     <w:semiHidden/>
     <w:rsid w:val="001F53EE"/>
@@ -8831,11 +10121,11 @@
       <w:color w:val="272727" w:themeColor="text1" w:themeTint="D8"/>
     </w:rPr>
   </w:style>
-  <w:style w:type="paragraph" w:styleId="a3">
+  <w:style w:type="paragraph" w:styleId="Title">
     <w:name w:val="Title"/>
-    <w:basedOn w:val="a"/>
-    <w:next w:val="a"/>
-    <w:link w:val="a4"/>
+    <w:basedOn w:val="Normal"/>
+    <w:next w:val="Normal"/>
+    <w:link w:val="TitleChar"/>
     <w:uiPriority w:val="10"/>
     <w:qFormat/>
     <w:rsid w:val="001F53EE"/>
@@ -8851,10 +10141,10 @@
       <w:szCs w:val="56"/>
     </w:rPr>
   </w:style>
-  <w:style w:type="character" w:customStyle="1" w:styleId="a4">
-    <w:name w:val="Заглавие Знак"/>
-    <w:basedOn w:val="a0"/>
-    <w:link w:val="a3"/>
+  <w:style w:type="character" w:customStyle="1" w:styleId="TitleChar">
+    <w:name w:val="Title Char"/>
+    <w:basedOn w:val="DefaultParagraphFont"/>
+    <w:link w:val="Title"/>
     <w:uiPriority w:val="10"/>
     <w:rsid w:val="001F53EE"/>
     <w:rPr>
@@ -8865,11 +10155,11 @@
       <w:szCs w:val="56"/>
     </w:rPr>
   </w:style>
-  <w:style w:type="paragraph" w:styleId="a5">
+  <w:style w:type="paragraph" w:styleId="Subtitle">
     <w:name w:val="Subtitle"/>
-    <w:basedOn w:val="a"/>
-    <w:next w:val="a"/>
-    <w:link w:val="a6"/>
+    <w:basedOn w:val="Normal"/>
+    <w:next w:val="Normal"/>
+    <w:link w:val="SubtitleChar"/>
     <w:uiPriority w:val="11"/>
     <w:qFormat/>
     <w:rsid w:val="001F53EE"/>
@@ -8886,10 +10176,10 @@
       <w:szCs w:val="28"/>
     </w:rPr>
   </w:style>
-  <w:style w:type="character" w:customStyle="1" w:styleId="a6">
-    <w:name w:val="Подзаглавие Знак"/>
-    <w:basedOn w:val="a0"/>
-    <w:link w:val="a5"/>
+  <w:style w:type="character" w:customStyle="1" w:styleId="SubtitleChar">
+    <w:name w:val="Subtitle Char"/>
+    <w:basedOn w:val="DefaultParagraphFont"/>
+    <w:link w:val="Subtitle"/>
     <w:uiPriority w:val="11"/>
     <w:rsid w:val="001F53EE"/>
     <w:rPr>
@@ -8900,11 +10190,11 @@
       <w:szCs w:val="28"/>
     </w:rPr>
   </w:style>
-  <w:style w:type="paragraph" w:styleId="a7">
+  <w:style w:type="paragraph" w:styleId="Quote">
     <w:name w:val="Quote"/>
-    <w:basedOn w:val="a"/>
-    <w:next w:val="a"/>
-    <w:link w:val="a8"/>
+    <w:basedOn w:val="Normal"/>
+    <w:next w:val="Normal"/>
+    <w:link w:val="QuoteChar"/>
     <w:uiPriority w:val="29"/>
     <w:qFormat/>
     <w:rsid w:val="001F53EE"/>
@@ -8918,10 +10208,10 @@
       <w:color w:val="404040" w:themeColor="text1" w:themeTint="BF"/>
     </w:rPr>
   </w:style>
-  <w:style w:type="character" w:customStyle="1" w:styleId="a8">
-    <w:name w:val="Цитат Знак"/>
-    <w:basedOn w:val="a0"/>
-    <w:link w:val="a7"/>
+  <w:style w:type="character" w:customStyle="1" w:styleId="QuoteChar">
+    <w:name w:val="Quote Char"/>
+    <w:basedOn w:val="DefaultParagraphFont"/>
+    <w:link w:val="Quote"/>
     <w:uiPriority w:val="29"/>
     <w:rsid w:val="001F53EE"/>
     <w:rPr>
@@ -8930,9 +10220,9 @@
       <w:color w:val="404040" w:themeColor="text1" w:themeTint="BF"/>
     </w:rPr>
   </w:style>
-  <w:style w:type="paragraph" w:styleId="a9">
+  <w:style w:type="paragraph" w:styleId="ListParagraph">
     <w:name w:val="List Paragraph"/>
-    <w:basedOn w:val="a"/>
+    <w:basedOn w:val="Normal"/>
     <w:uiPriority w:val="34"/>
     <w:qFormat/>
     <w:rsid w:val="001F53EE"/>
@@ -8941,9 +10231,9 @@
       <w:contextualSpacing/>
     </w:pPr>
   </w:style>
-  <w:style w:type="character" w:styleId="aa">
+  <w:style w:type="character" w:styleId="IntenseEmphasis">
     <w:name w:val="Intense Emphasis"/>
-    <w:basedOn w:val="a0"/>
+    <w:basedOn w:val="DefaultParagraphFont"/>
     <w:uiPriority w:val="21"/>
     <w:qFormat/>
     <w:rsid w:val="001F53EE"/>
@@ -8953,11 +10243,11 @@
       <w:color w:val="0F4761" w:themeColor="accent1" w:themeShade="BF"/>
     </w:rPr>
   </w:style>
-  <w:style w:type="paragraph" w:styleId="ab">
+  <w:style w:type="paragraph" w:styleId="IntenseQuote">
     <w:name w:val="Intense Quote"/>
-    <w:basedOn w:val="a"/>
-    <w:next w:val="a"/>
-    <w:link w:val="ac"/>
+    <w:basedOn w:val="Normal"/>
+    <w:next w:val="Normal"/>
+    <w:link w:val="IntenseQuoteChar"/>
     <w:uiPriority w:val="30"/>
     <w:qFormat/>
     <w:rsid w:val="001F53EE"/>
@@ -8976,10 +10266,10 @@
       <w:color w:val="0F4761" w:themeColor="accent1" w:themeShade="BF"/>
     </w:rPr>
   </w:style>
-  <w:style w:type="character" w:customStyle="1" w:styleId="ac">
-    <w:name w:val="Интензивно цитиране Знак"/>
-    <w:basedOn w:val="a0"/>
-    <w:link w:val="ab"/>
+  <w:style w:type="character" w:customStyle="1" w:styleId="IntenseQuoteChar">
+    <w:name w:val="Intense Quote Char"/>
+    <w:basedOn w:val="DefaultParagraphFont"/>
+    <w:link w:val="IntenseQuote"/>
     <w:uiPriority w:val="30"/>
     <w:rsid w:val="001F53EE"/>
     <w:rPr>
@@ -8988,9 +10278,9 @@
       <w:color w:val="0F4761" w:themeColor="accent1" w:themeShade="BF"/>
     </w:rPr>
   </w:style>
-  <w:style w:type="character" w:styleId="ad">
+  <w:style w:type="character" w:styleId="IntenseReference">
     <w:name w:val="Intense Reference"/>
-    <w:basedOn w:val="a0"/>
+    <w:basedOn w:val="DefaultParagraphFont"/>
     <w:uiPriority w:val="32"/>
     <w:qFormat/>
     <w:rsid w:val="001F53EE"/>
@@ -9002,9 +10292,9 @@
       <w:spacing w:val="5"/>
     </w:rPr>
   </w:style>
-  <w:style w:type="paragraph" w:styleId="ae">
+  <w:style w:type="paragraph" w:styleId="NormalWeb">
     <w:name w:val="Normal (Web)"/>
-    <w:basedOn w:val="a"/>
+    <w:basedOn w:val="Normal"/>
     <w:uiPriority w:val="99"/>
     <w:semiHidden/>
     <w:unhideWhenUsed/>
@@ -9020,10 +10310,10 @@
       <w14:ligatures w14:val="none"/>
     </w:rPr>
   </w:style>
-  <w:style w:type="paragraph" w:styleId="af">
+  <w:style w:type="paragraph" w:styleId="Header">
     <w:name w:val="header"/>
-    <w:basedOn w:val="a"/>
-    <w:link w:val="af0"/>
+    <w:basedOn w:val="Normal"/>
+    <w:link w:val="HeaderChar"/>
     <w:uiPriority w:val="99"/>
     <w:unhideWhenUsed/>
     <w:rsid w:val="00427430"/>
@@ -9035,17 +10325,17 @@
       <w:spacing w:after="0" w:line="240" w:lineRule="auto"/>
     </w:pPr>
   </w:style>
-  <w:style w:type="character" w:customStyle="1" w:styleId="af0">
-    <w:name w:val="Горен колонтитул Знак"/>
-    <w:basedOn w:val="a0"/>
-    <w:link w:val="af"/>
+  <w:style w:type="character" w:customStyle="1" w:styleId="HeaderChar">
+    <w:name w:val="Header Char"/>
+    <w:basedOn w:val="DefaultParagraphFont"/>
+    <w:link w:val="Header"/>
     <w:uiPriority w:val="99"/>
     <w:rsid w:val="00427430"/>
   </w:style>
-  <w:style w:type="paragraph" w:styleId="af1">
+  <w:style w:type="paragraph" w:styleId="Footer">
     <w:name w:val="footer"/>
-    <w:basedOn w:val="a"/>
-    <w:link w:val="af2"/>
+    <w:basedOn w:val="Normal"/>
+    <w:link w:val="FooterChar"/>
     <w:uiPriority w:val="99"/>
     <w:unhideWhenUsed/>
     <w:rsid w:val="00427430"/>
@@ -9057,10 +10347,10 @@
       <w:spacing w:after="0" w:line="240" w:lineRule="auto"/>
     </w:pPr>
   </w:style>
-  <w:style w:type="character" w:customStyle="1" w:styleId="af2">
-    <w:name w:val="Долен колонтитул Знак"/>
-    <w:basedOn w:val="a0"/>
-    <w:link w:val="af1"/>
+  <w:style w:type="character" w:customStyle="1" w:styleId="FooterChar">
+    <w:name w:val="Footer Char"/>
+    <w:basedOn w:val="DefaultParagraphFont"/>
+    <w:link w:val="Footer"/>
     <w:uiPriority w:val="99"/>
     <w:rsid w:val="00427430"/>
   </w:style>

</xml_diff>